<commit_message>
FRESH PULL FROM QA ORG BEFORE REFRESH
</commit_message>
<xml_diff>
--- a/force-app/main/default/staticresources/AdvanceDocuments/CoreVest_Form_Closing_Instructions_Borrower_Owned_Property.docx
+++ b/force-app/main/default/staticresources/AdvanceDocuments/CoreVest_Form_Closing_Instructions_Borrower_Owned_Property.docx
@@ -1,6 +1,6 @@
 
 <file path=word/document.xml><?xml version="1.0" encoding="utf-8"?>
-<w:document xmlns:wpc="http://schemas.microsoft.com/office/word/2010/wordprocessingCanvas" xmlns:cx="http://schemas.microsoft.com/office/drawing/2014/chartex" xmlns:cx1="http://schemas.microsoft.com/office/drawing/2015/9/8/chartex" xmlns:cx2="http://schemas.microsoft.com/office/drawing/2015/10/21/chartex" xmlns:cx3="http://schemas.microsoft.com/office/drawing/2016/5/9/chartex" xmlns:cx4="http://schemas.microsoft.com/office/drawing/2016/5/10/chartex" xmlns:cx5="http://schemas.microsoft.com/office/drawing/2016/5/11/chartex" xmlns:cx6="http://schemas.microsoft.com/office/drawing/2016/5/12/chartex" xmlns:cx7="http://schemas.microsoft.com/office/drawing/2016/5/13/chartex" xmlns:cx8="http://schemas.microsoft.com/office/drawing/2016/5/14/chartex" xmlns:mc="http://schemas.openxmlformats.org/markup-compatibility/2006" xmlns:aink="http://schemas.microsoft.com/office/drawing/2016/ink" xmlns:am3d="http://schemas.microsoft.com/office/drawing/2017/model3d" xmlns:o="urn:schemas-microsoft-com:office:office" xmlns:r="http://schemas.openxmlformats.org/officeDocument/2006/relationships" xmlns:m="http://schemas.openxmlformats.org/officeDocument/2006/math" xmlns:v="urn:schemas-microsoft-com:vml" xmlns:wp14="http://schemas.microsoft.com/office/word/2010/wordprocessingDrawing" xmlns:wp="http://schemas.openxmlformats.org/drawingml/2006/wordprocessingDrawing" xmlns:w10="urn:schemas-microsoft-com:office:word" xmlns:w="http://schemas.openxmlformats.org/wordprocessingml/2006/main" xmlns:w14="http://schemas.microsoft.com/office/word/2010/wordml" xmlns:w15="http://schemas.microsoft.com/office/word/2012/wordml" xmlns:w16cex="http://schemas.microsoft.com/office/word/2018/wordml/cex" xmlns:w16cid="http://schemas.microsoft.com/office/word/2016/wordml/cid" xmlns:w16="http://schemas.microsoft.com/office/word/2018/wordml" xmlns:w16se="http://schemas.microsoft.com/office/word/2015/wordml/symex" xmlns:wpg="http://schemas.microsoft.com/office/word/2010/wordprocessingGroup" xmlns:wpi="http://schemas.microsoft.com/office/word/2010/wordprocessingInk" xmlns:wne="http://schemas.microsoft.com/office/word/2006/wordml" xmlns:wps="http://schemas.microsoft.com/office/word/2010/wordprocessingShape" mc:Ignorable="w14 w15 w16se w16cid w16 w16cex wp14">
+<w:document xmlns:wpc="http://schemas.microsoft.com/office/word/2010/wordprocessingCanvas" xmlns:cx="http://schemas.microsoft.com/office/drawing/2014/chartex" xmlns:cx1="http://schemas.microsoft.com/office/drawing/2015/9/8/chartex" xmlns:cx2="http://schemas.microsoft.com/office/drawing/2015/10/21/chartex" xmlns:cx3="http://schemas.microsoft.com/office/drawing/2016/5/9/chartex" xmlns:cx4="http://schemas.microsoft.com/office/drawing/2016/5/10/chartex" xmlns:cx5="http://schemas.microsoft.com/office/drawing/2016/5/11/chartex" xmlns:cx6="http://schemas.microsoft.com/office/drawing/2016/5/12/chartex" xmlns:cx7="http://schemas.microsoft.com/office/drawing/2016/5/13/chartex" xmlns:cx8="http://schemas.microsoft.com/office/drawing/2016/5/14/chartex" xmlns:mc="http://schemas.openxmlformats.org/markup-compatibility/2006" xmlns:aink="http://schemas.microsoft.com/office/drawing/2016/ink" xmlns:am3d="http://schemas.microsoft.com/office/drawing/2017/model3d" xmlns:o="urn:schemas-microsoft-com:office:office" xmlns:r="http://schemas.openxmlformats.org/officeDocument/2006/relationships" xmlns:m="http://schemas.openxmlformats.org/officeDocument/2006/math" xmlns:v="urn:schemas-microsoft-com:vml" xmlns:wp14="http://schemas.microsoft.com/office/word/2010/wordprocessingDrawing" xmlns:wp="http://schemas.openxmlformats.org/drawingml/2006/wordprocessingDrawing" xmlns:w10="urn:schemas-microsoft-com:office:word" xmlns:w="http://schemas.openxmlformats.org/wordprocessingml/2006/main" xmlns:w14="http://schemas.microsoft.com/office/word/2010/wordml" xmlns:w15="http://schemas.microsoft.com/office/word/2012/wordml" xmlns:w16cex="http://schemas.microsoft.com/office/word/2018/wordml/cex" xmlns:w16cid="http://schemas.microsoft.com/office/word/2016/wordml/cid" xmlns:w16="http://schemas.microsoft.com/office/word/2018/wordml" xmlns:w16sdtdh="http://schemas.microsoft.com/office/word/2020/wordml/sdtdatahash" xmlns:w16se="http://schemas.microsoft.com/office/word/2015/wordml/symex" xmlns:wpg="http://schemas.microsoft.com/office/word/2010/wordprocessingGroup" xmlns:wpi="http://schemas.microsoft.com/office/word/2010/wordprocessingInk" xmlns:wne="http://schemas.microsoft.com/office/word/2006/wordml" xmlns:wps="http://schemas.microsoft.com/office/word/2010/wordprocessingShape" mc:Ignorable="w14 w15 w16se w16cid w16 w16cex w16sdtdh wp14">
   <w:body>
     <w:p>
       <w:pPr>
@@ -106,7 +106,21 @@
         <w:rPr>
           <w:bCs/>
         </w:rPr>
-        <w:t>[0].Property__r.</w:t>
+        <w:t>[0</w:t>
+      </w:r>
+      <w:proofErr w:type="gramStart"/>
+      <w:r>
+        <w:rPr>
+          <w:bCs/>
+        </w:rPr>
+        <w:t>].Property</w:t>
+      </w:r>
+      <w:proofErr w:type="gramEnd"/>
+      <w:r>
+        <w:rPr>
+          <w:bCs/>
+        </w:rPr>
+        <w:t>__r.</w:t>
       </w:r>
       <w:r>
         <w:rPr>
@@ -145,7 +159,15 @@
         <w:t>Property_Advances__r</w:t>
       </w:r>
       <w:r>
-        <w:t xml:space="preserve">[0].Property__r.Title_Company__r.BillingStreet} </w:t>
+        <w:t>[0</w:t>
+      </w:r>
+      <w:proofErr w:type="gramStart"/>
+      <w:r>
+        <w:t>].Property</w:t>
+      </w:r>
+      <w:proofErr w:type="gramEnd"/>
+      <w:r>
+        <w:t xml:space="preserve">__r.Title_Company__r.BillingStreet} </w:t>
       </w:r>
     </w:p>
     <w:p>
@@ -164,7 +186,15 @@
         <w:t>Property_Advances__r</w:t>
       </w:r>
       <w:r>
-        <w:t>[0].Property__r.Title_Company__r.BillingCity}</w:t>
+        <w:t>[0</w:t>
+      </w:r>
+      <w:proofErr w:type="gramStart"/>
+      <w:r>
+        <w:t>].Property</w:t>
+      </w:r>
+      <w:proofErr w:type="gramEnd"/>
+      <w:r>
+        <w:t>__r.Title_Company__r.BillingCity}</w:t>
       </w:r>
       <w:r>
         <w:t>, {</w:t>
@@ -223,14 +253,28 @@
         <w:rPr>
           <w:color w:val="000000" w:themeColor="text1"/>
         </w:rPr>
-        <w:t>[0].</w:t>
+        <w:t>[0</w:t>
+      </w:r>
+      <w:proofErr w:type="gramStart"/>
+      <w:r>
+        <w:rPr>
+          <w:color w:val="000000" w:themeColor="text1"/>
+        </w:rPr>
+        <w:t>].</w:t>
       </w:r>
       <w:proofErr w:type="spellStart"/>
       <w:r>
         <w:rPr>
           <w:color w:val="000000" w:themeColor="text1"/>
         </w:rPr>
-        <w:t>Property__r.</w:t>
+        <w:t>Property</w:t>
+      </w:r>
+      <w:proofErr w:type="gramEnd"/>
+      <w:r>
+        <w:rPr>
+          <w:color w:val="000000" w:themeColor="text1"/>
+        </w:rPr>
+        <w:t>__r.</w:t>
       </w:r>
       <w:r>
         <w:rPr>
@@ -1099,14 +1143,23 @@
           <w:b/>
           <w:highlight w:val="yellow"/>
         </w:rPr>
-        <w:t>Deed of Trust</w:t>
-      </w:r>
-      <w:r>
-        <w:rPr>
+        <w:t xml:space="preserve">Deed of </w:t>
+      </w:r>
+      <w:proofErr w:type="gramStart"/>
+      <w:r>
+        <w:rPr>
+          <w:b/>
           <w:highlight w:val="yellow"/>
         </w:rPr>
+        <w:t>Trust</w:t>
+      </w:r>
+      <w:r>
+        <w:rPr>
+          <w:highlight w:val="yellow"/>
+        </w:rPr>
         <w:t>][</w:t>
       </w:r>
+      <w:proofErr w:type="gramEnd"/>
       <w:r>
         <w:rPr>
           <w:b/>
@@ -1193,7 +1246,15 @@
       </w:r>
       <w:r>
         <w:tab/>
-        <w:t xml:space="preserve">A copy of the Request for Advance, executed by Borrower; </w:t>
+        <w:t xml:space="preserve">A copy of the Request for Advance, executed by </w:t>
+      </w:r>
+      <w:proofErr w:type="gramStart"/>
+      <w:r>
+        <w:t>Borrower;</w:t>
+      </w:r>
+      <w:proofErr w:type="gramEnd"/>
+      <w:r>
+        <w:t xml:space="preserve"> </w:t>
       </w:r>
     </w:p>
     <w:p>
@@ -1498,10 +1559,18 @@
         <w:t>SOUTH CAROLINA AND TENNESSEE: INSERT STATE LEVEL ANCILLARY DOC</w:t>
       </w:r>
       <w:r>
-        <w:t>UMENTS FROM REQUEST FOR ADVANCE.</w:t>
-      </w:r>
-      <w:r>
-        <w:t>{/}</w:t>
+        <w:t xml:space="preserve">UMENTS FROM REQUEST FOR </w:t>
+      </w:r>
+      <w:proofErr w:type="gramStart"/>
+      <w:r>
+        <w:t>ADVANCE.</w:t>
+      </w:r>
+      <w:r>
+        <w:t>{</w:t>
+      </w:r>
+      <w:proofErr w:type="gramEnd"/>
+      <w:r>
+        <w:t>/}</w:t>
       </w:r>
     </w:p>
     <w:p>
@@ -1594,7 +1663,15 @@
         <w:t>determined</w:t>
       </w:r>
       <w:r>
-        <w:t xml:space="preserve"> that the Recordable Documents are in proper form for recording and shall be in a position to record the Recordable Documents for each Property in the office of the clerk of </w:t>
+        <w:t xml:space="preserve"> that the Recordable Documents are in proper form for recording and shall be </w:t>
+      </w:r>
+      <w:proofErr w:type="gramStart"/>
+      <w:r>
+        <w:t>in a position</w:t>
+      </w:r>
+      <w:proofErr w:type="gramEnd"/>
+      <w:r>
+        <w:t xml:space="preserve"> to record the Recordable Documents for each Property in the office of the clerk of </w:t>
       </w:r>
       <w:r>
         <w:t xml:space="preserve">the County of </w:t>
@@ -1629,7 +1706,15 @@
       </w:r>
       <w:r>
         <w:tab/>
-        <w:t>Title Company shall have determined for each Property that (a) the legal description contained in the Deed, the Correction Deed ( if applicable), the Security Instrument and the Policy (defined below) to be issued for such Property are identical and (b) fee title to the real property described in the Security Instrument shall be vested solely and exactly as Borrower’s name appears in the Security Instrument.</w:t>
+        <w:t xml:space="preserve">Title Company shall have determined for each Property that (a) the legal description contained in the Deed, the Correction Deed </w:t>
+      </w:r>
+      <w:proofErr w:type="gramStart"/>
+      <w:r>
+        <w:t>( if</w:t>
+      </w:r>
+      <w:proofErr w:type="gramEnd"/>
+      <w:r>
+        <w:t xml:space="preserve"> applicable), the Security Instrument and the Policy (defined below) to be issued for such Property are identical and (b) fee title to the real property described in the Security Instrument shall be vested solely and exactly as Borrower’s name appears in the Security Instrument.</w:t>
       </w:r>
     </w:p>
     <w:p>
@@ -1942,7 +2027,15 @@
         <w:tab/>
       </w:r>
       <w:r>
-        <w:t xml:space="preserve">Upon the satisfaction of all of the above requirements (including the requirements of paragraph B above) Title Company shall do the following </w:t>
+        <w:t xml:space="preserve">Upon the satisfaction of </w:t>
+      </w:r>
+      <w:proofErr w:type="gramStart"/>
+      <w:r>
+        <w:t>all of</w:t>
+      </w:r>
+      <w:proofErr w:type="gramEnd"/>
+      <w:r>
+        <w:t xml:space="preserve"> the above requirements (including the requirements of paragraph B above) Title Company shall do the following </w:t>
       </w:r>
       <w:r>
         <w:rPr>
@@ -1971,7 +2064,15 @@
       </w:r>
       <w:r>
         <w:tab/>
-        <w:t>Title Company shall record or cause to be recorded in the Recorder's Office the Recordable Documents in the exact order as follows: first, the Correction Deed, if any, and, second, immediately thereafter the Security Instrument.</w:t>
+        <w:t xml:space="preserve">Title Company shall record or cause to be recorded in the Recorder's Office the Recordable </w:t>
+      </w:r>
+      <w:proofErr w:type="gramStart"/>
+      <w:r>
+        <w:t>Documents</w:t>
+      </w:r>
+      <w:proofErr w:type="gramEnd"/>
+      <w:r>
+        <w:t xml:space="preserve"> in the exact order as follows: first, the Correction Deed, if any, and, second, immediately thereafter the Security Instrument.</w:t>
       </w:r>
     </w:p>
     <w:p>
@@ -1991,7 +2092,14 @@
       </w:r>
       <w:r>
         <w:tab/>
-        <w:t>If and when (and only if and when) Title Company has received confirmation that all of the Recordable Documents have been recorded, disburse the Loan Proceeds from the Escrow Account in accordance with the Approved Closing Statement.</w:t>
+      </w:r>
+      <w:proofErr w:type="gramStart"/>
+      <w:r>
+        <w:t>If and when</w:t>
+      </w:r>
+      <w:proofErr w:type="gramEnd"/>
+      <w:r>
+        <w:t xml:space="preserve"> (and only if and when) Title Company has received confirmation that all of the Recordable Documents have been recorded, disburse the Loan Proceeds from the Escrow Account in accordance with the Approved Closing Statement (or alternatively, the conditions set forth in paragraph 3(d) of paragraph C above for a GAP closing have been fully satisfied).</w:t>
       </w:r>
     </w:p>
     <w:p>
@@ -2214,14 +2322,28 @@
         <w:rPr>
           <w:color w:val="000000" w:themeColor="text1"/>
         </w:rPr>
-        <w:t>Property_Advances__r</w:t>
+        <w:t>Property_Advances__</w:t>
+      </w:r>
+      <w:proofErr w:type="gramStart"/>
+      <w:r>
+        <w:rPr>
+          <w:color w:val="000000" w:themeColor="text1"/>
+        </w:rPr>
+        <w:t>r</w:t>
       </w:r>
       <w:proofErr w:type="spellEnd"/>
       <w:r>
         <w:rPr>
           <w:color w:val="000000" w:themeColor="text1"/>
         </w:rPr>
-        <w:t>[0]</w:t>
+        <w:t>[</w:t>
+      </w:r>
+      <w:proofErr w:type="gramEnd"/>
+      <w:r>
+        <w:rPr>
+          <w:color w:val="000000" w:themeColor="text1"/>
+        </w:rPr>
+        <w:t>0]</w:t>
       </w:r>
       <w:r>
         <w:rPr>
@@ -2306,7 +2428,15 @@
         <w:t>)</w:t>
       </w:r>
       <w:r>
-        <w:t>, the recording and transfer costs and fees, and any and all documentary transfer taxes</w:t>
+        <w:t xml:space="preserve">, the recording and transfer costs and fees, and </w:t>
+      </w:r>
+      <w:proofErr w:type="gramStart"/>
+      <w:r>
+        <w:t>any and all</w:t>
+      </w:r>
+      <w:proofErr w:type="gramEnd"/>
+      <w:r>
+        <w:t xml:space="preserve"> documentary transfer taxes</w:t>
       </w:r>
       <w:r>
         <w:t xml:space="preserve"> and/or mortgage taxes</w:t>
@@ -2695,7 +2825,21 @@
         <w:rPr>
           <w:bCs/>
         </w:rPr>
-        <w:t>[0].Property__r.</w:t>
+        <w:t>[0</w:t>
+      </w:r>
+      <w:proofErr w:type="gramStart"/>
+      <w:r>
+        <w:rPr>
+          <w:bCs/>
+        </w:rPr>
+        <w:t>].Property</w:t>
+      </w:r>
+      <w:proofErr w:type="gramEnd"/>
+      <w:r>
+        <w:rPr>
+          <w:bCs/>
+        </w:rPr>
+        <w:t>__r.</w:t>
       </w:r>
       <w:r>
         <w:rPr>
@@ -2830,7 +2974,15 @@
         <w:t>{</w:t>
       </w:r>
       <w:r>
-        <w:t>Deal__r.Borrower_Entity__</w:t>
+        <w:t>Deal__</w:t>
+      </w:r>
+      <w:proofErr w:type="gramStart"/>
+      <w:r>
+        <w:t>r.Borrower</w:t>
+      </w:r>
+      <w:proofErr w:type="gramEnd"/>
+      <w:r>
+        <w:t>_Entity__</w:t>
       </w:r>
       <w:proofErr w:type="spellStart"/>
       <w:r>
@@ -2869,9 +3021,9 @@
           <w:u w:val="single"/>
           <w:shd w:val="clear" w:color="auto" w:fill="FFFFFF"/>
         </w:rPr>
-        <w:t>Deal__r.guarantor.Contact__</w:t>
-      </w:r>
-      <w:proofErr w:type="spellStart"/>
+        <w:t>Deal__</w:t>
+      </w:r>
+      <w:proofErr w:type="gramStart"/>
       <w:r>
         <w:rPr>
           <w:color w:val="172B4D"/>
@@ -2881,9 +3033,9 @@
           <w:u w:val="single"/>
           <w:shd w:val="clear" w:color="auto" w:fill="FFFFFF"/>
         </w:rPr>
-        <w:t>r.Name</w:t>
-      </w:r>
-      <w:proofErr w:type="spellEnd"/>
+        <w:t>r.guarantor</w:t>
+      </w:r>
+      <w:proofErr w:type="gramEnd"/>
       <w:r>
         <w:rPr>
           <w:color w:val="172B4D"/>
@@ -2893,25 +3045,9 @@
           <w:u w:val="single"/>
           <w:shd w:val="clear" w:color="auto" w:fill="FFFFFF"/>
         </w:rPr>
-        <w:t>}</w:t>
-      </w:r>
-    </w:p>
-    <w:p>
-      <w:pPr>
-        <w:rPr>
-          <w:b/>
-        </w:rPr>
-      </w:pPr>
-      <w:r>
-        <w:t xml:space="preserve">       Its: </w:t>
-      </w:r>
-      <w:r>
-        <w:rPr>
-          <w:sz w:val="20"/>
-          <w:szCs w:val="20"/>
-        </w:rPr>
-        <w:t>{</w:t>
-      </w:r>
+        <w:t>.Contact__</w:t>
+      </w:r>
+      <w:proofErr w:type="spellStart"/>
       <w:r>
         <w:rPr>
           <w:color w:val="172B4D"/>
@@ -2921,9 +3057,9 @@
           <w:u w:val="single"/>
           <w:shd w:val="clear" w:color="auto" w:fill="FFFFFF"/>
         </w:rPr>
-        <w:t>Deal__r.guarantor.Contact__</w:t>
-      </w:r>
-      <w:proofErr w:type="spellStart"/>
+        <w:t>r.Name</w:t>
+      </w:r>
+      <w:proofErr w:type="spellEnd"/>
       <w:r>
         <w:rPr>
           <w:color w:val="172B4D"/>
@@ -2933,9 +3069,25 @@
           <w:u w:val="single"/>
           <w:shd w:val="clear" w:color="auto" w:fill="FFFFFF"/>
         </w:rPr>
-        <w:t>r.Title</w:t>
-      </w:r>
-      <w:proofErr w:type="spellEnd"/>
+        <w:t>}</w:t>
+      </w:r>
+    </w:p>
+    <w:p>
+      <w:pPr>
+        <w:rPr>
+          <w:b/>
+        </w:rPr>
+      </w:pPr>
+      <w:r>
+        <w:t xml:space="preserve">       Its: </w:t>
+      </w:r>
+      <w:r>
+        <w:rPr>
+          <w:sz w:val="20"/>
+          <w:szCs w:val="20"/>
+        </w:rPr>
+        <w:t>{</w:t>
+      </w:r>
       <w:r>
         <w:rPr>
           <w:color w:val="172B4D"/>
@@ -2945,6 +3097,54 @@
           <w:u w:val="single"/>
           <w:shd w:val="clear" w:color="auto" w:fill="FFFFFF"/>
         </w:rPr>
+        <w:t>Deal__</w:t>
+      </w:r>
+      <w:proofErr w:type="gramStart"/>
+      <w:r>
+        <w:rPr>
+          <w:color w:val="172B4D"/>
+          <w:spacing w:val="-1"/>
+          <w:sz w:val="20"/>
+          <w:szCs w:val="20"/>
+          <w:u w:val="single"/>
+          <w:shd w:val="clear" w:color="auto" w:fill="FFFFFF"/>
+        </w:rPr>
+        <w:t>r.guarantor</w:t>
+      </w:r>
+      <w:proofErr w:type="gramEnd"/>
+      <w:r>
+        <w:rPr>
+          <w:color w:val="172B4D"/>
+          <w:spacing w:val="-1"/>
+          <w:sz w:val="20"/>
+          <w:szCs w:val="20"/>
+          <w:u w:val="single"/>
+          <w:shd w:val="clear" w:color="auto" w:fill="FFFFFF"/>
+        </w:rPr>
+        <w:t>.Contact__</w:t>
+      </w:r>
+      <w:proofErr w:type="spellStart"/>
+      <w:r>
+        <w:rPr>
+          <w:color w:val="172B4D"/>
+          <w:spacing w:val="-1"/>
+          <w:sz w:val="20"/>
+          <w:szCs w:val="20"/>
+          <w:u w:val="single"/>
+          <w:shd w:val="clear" w:color="auto" w:fill="FFFFFF"/>
+        </w:rPr>
+        <w:t>r.Title</w:t>
+      </w:r>
+      <w:proofErr w:type="spellEnd"/>
+      <w:r>
+        <w:rPr>
+          <w:color w:val="172B4D"/>
+          <w:spacing w:val="-1"/>
+          <w:sz w:val="20"/>
+          <w:szCs w:val="20"/>
+          <w:u w:val="single"/>
+          <w:shd w:val="clear" w:color="auto" w:fill="FFFFFF"/>
+        </w:rPr>
         <w:t>}</w:t>
       </w:r>
     </w:p>
@@ -3001,6 +3201,7 @@
         <w:t>Deal__</w:t>
       </w:r>
       <w:proofErr w:type="spellStart"/>
+      <w:proofErr w:type="gramStart"/>
       <w:r>
         <w:rPr>
           <w:bCs/>
@@ -3030,6 +3231,7 @@
         <w:t>BillingStreet</w:t>
       </w:r>
       <w:proofErr w:type="spellEnd"/>
+      <w:proofErr w:type="gramEnd"/>
       <w:r>
         <w:rPr>
           <w:bCs/>
@@ -3255,9 +3457,9 @@
         <w:tblLook w:val="04A0" w:firstRow="1" w:lastRow="0" w:firstColumn="1" w:lastColumn="0" w:noHBand="0" w:noVBand="1"/>
       </w:tblPr>
       <w:tblGrid>
-        <w:gridCol w:w="4062"/>
-        <w:gridCol w:w="2967"/>
-        <w:gridCol w:w="2536"/>
+        <w:gridCol w:w="4027"/>
+        <w:gridCol w:w="3973"/>
+        <w:gridCol w:w="2308"/>
       </w:tblGrid>
       <w:tr>
         <w:trPr>
@@ -3355,7 +3557,15 @@
               <w:t>{#</w:t>
             </w:r>
             <w:r>
-              <w:t>Property_Advances__r}{Property__r.Name}</w:t>
+              <w:t>Property_Advances__</w:t>
+            </w:r>
+            <w:proofErr w:type="gramStart"/>
+            <w:r>
+              <w:t>r}{</w:t>
+            </w:r>
+            <w:proofErr w:type="gramEnd"/>
+            <w:r>
+              <w:t>Property__r.Name}</w:t>
             </w:r>
             <w:r>
               <w:br/>
@@ -3427,33 +3637,38 @@
             <w:proofErr w:type="spellStart"/>
             <w:r>
               <w:rPr>
-                <w:color w:val="000000"/>
                 <w:sz w:val="20"/>
                 <w:szCs w:val="20"/>
               </w:rPr>
-              <w:t>Approved_Advance_Amount__c</w:t>
-            </w:r>
-            <w:proofErr w:type="spellEnd"/>
+              <w:t>Property__</w:t>
+            </w:r>
+            <w:proofErr w:type="gramStart"/>
             <w:r>
               <w:rPr>
-                <w:color w:val="000000"/>
                 <w:sz w:val="20"/>
                 <w:szCs w:val="20"/>
               </w:rPr>
-              <w:t xml:space="preserve"> </w:t>
-            </w:r>
+              <w:t>r.Approved</w:t>
+            </w:r>
+            <w:proofErr w:type="gramEnd"/>
             <w:r>
               <w:rPr>
-                <w:color w:val="000000"/>
                 <w:sz w:val="20"/>
                 <w:szCs w:val="20"/>
               </w:rPr>
-              <w:t xml:space="preserve">| </w:t>
+              <w:t>_Advance_Amount__c</w:t>
+            </w:r>
+            <w:proofErr w:type="spellEnd"/>
+            <w:r>
+              <w:rPr>
+                <w:sz w:val="20"/>
+                <w:szCs w:val="20"/>
+              </w:rPr>
+              <w:t xml:space="preserve"> | </w:t>
             </w:r>
             <w:proofErr w:type="spellStart"/>
             <w:r>
               <w:rPr>
-                <w:color w:val="000000"/>
                 <w:sz w:val="20"/>
                 <w:szCs w:val="20"/>
               </w:rPr>
@@ -3462,7 +3677,6 @@
             <w:proofErr w:type="spellEnd"/>
             <w:r>
               <w:rPr>
-                <w:color w:val="000000"/>
                 <w:sz w:val="20"/>
                 <w:szCs w:val="20"/>
               </w:rPr>
@@ -3594,7 +3808,7 @@
 </file>
 
 <file path=word/endnotes.xml><?xml version="1.0" encoding="utf-8"?>
-<w:endnotes xmlns:wpc="http://schemas.microsoft.com/office/word/2010/wordprocessingCanvas" xmlns:cx="http://schemas.microsoft.com/office/drawing/2014/chartex" xmlns:cx1="http://schemas.microsoft.com/office/drawing/2015/9/8/chartex" xmlns:cx2="http://schemas.microsoft.com/office/drawing/2015/10/21/chartex" xmlns:cx3="http://schemas.microsoft.com/office/drawing/2016/5/9/chartex" xmlns:cx4="http://schemas.microsoft.com/office/drawing/2016/5/10/chartex" xmlns:cx5="http://schemas.microsoft.com/office/drawing/2016/5/11/chartex" xmlns:cx6="http://schemas.microsoft.com/office/drawing/2016/5/12/chartex" xmlns:cx7="http://schemas.microsoft.com/office/drawing/2016/5/13/chartex" xmlns:cx8="http://schemas.microsoft.com/office/drawing/2016/5/14/chartex" xmlns:mc="http://schemas.openxmlformats.org/markup-compatibility/2006" xmlns:aink="http://schemas.microsoft.com/office/drawing/2016/ink" xmlns:am3d="http://schemas.microsoft.com/office/drawing/2017/model3d" xmlns:o="urn:schemas-microsoft-com:office:office" xmlns:r="http://schemas.openxmlformats.org/officeDocument/2006/relationships" xmlns:m="http://schemas.openxmlformats.org/officeDocument/2006/math" xmlns:v="urn:schemas-microsoft-com:vml" xmlns:wp14="http://schemas.microsoft.com/office/word/2010/wordprocessingDrawing" xmlns:wp="http://schemas.openxmlformats.org/drawingml/2006/wordprocessingDrawing" xmlns:w10="urn:schemas-microsoft-com:office:word" xmlns:w="http://schemas.openxmlformats.org/wordprocessingml/2006/main" xmlns:w14="http://schemas.microsoft.com/office/word/2010/wordml" xmlns:w15="http://schemas.microsoft.com/office/word/2012/wordml" xmlns:w16cex="http://schemas.microsoft.com/office/word/2018/wordml/cex" xmlns:w16cid="http://schemas.microsoft.com/office/word/2016/wordml/cid" xmlns:w16="http://schemas.microsoft.com/office/word/2018/wordml" xmlns:w16se="http://schemas.microsoft.com/office/word/2015/wordml/symex" xmlns:wpg="http://schemas.microsoft.com/office/word/2010/wordprocessingGroup" xmlns:wpi="http://schemas.microsoft.com/office/word/2010/wordprocessingInk" xmlns:wne="http://schemas.microsoft.com/office/word/2006/wordml" xmlns:wps="http://schemas.microsoft.com/office/word/2010/wordprocessingShape" mc:Ignorable="w14 w15 w16se w16cid w16 w16cex wp14">
+<w:endnotes xmlns:wpc="http://schemas.microsoft.com/office/word/2010/wordprocessingCanvas" xmlns:cx="http://schemas.microsoft.com/office/drawing/2014/chartex" xmlns:cx1="http://schemas.microsoft.com/office/drawing/2015/9/8/chartex" xmlns:cx2="http://schemas.microsoft.com/office/drawing/2015/10/21/chartex" xmlns:cx3="http://schemas.microsoft.com/office/drawing/2016/5/9/chartex" xmlns:cx4="http://schemas.microsoft.com/office/drawing/2016/5/10/chartex" xmlns:cx5="http://schemas.microsoft.com/office/drawing/2016/5/11/chartex" xmlns:cx6="http://schemas.microsoft.com/office/drawing/2016/5/12/chartex" xmlns:cx7="http://schemas.microsoft.com/office/drawing/2016/5/13/chartex" xmlns:cx8="http://schemas.microsoft.com/office/drawing/2016/5/14/chartex" xmlns:mc="http://schemas.openxmlformats.org/markup-compatibility/2006" xmlns:aink="http://schemas.microsoft.com/office/drawing/2016/ink" xmlns:am3d="http://schemas.microsoft.com/office/drawing/2017/model3d" xmlns:o="urn:schemas-microsoft-com:office:office" xmlns:r="http://schemas.openxmlformats.org/officeDocument/2006/relationships" xmlns:m="http://schemas.openxmlformats.org/officeDocument/2006/math" xmlns:v="urn:schemas-microsoft-com:vml" xmlns:wp14="http://schemas.microsoft.com/office/word/2010/wordprocessingDrawing" xmlns:wp="http://schemas.openxmlformats.org/drawingml/2006/wordprocessingDrawing" xmlns:w10="urn:schemas-microsoft-com:office:word" xmlns:w="http://schemas.openxmlformats.org/wordprocessingml/2006/main" xmlns:w14="http://schemas.microsoft.com/office/word/2010/wordml" xmlns:w15="http://schemas.microsoft.com/office/word/2012/wordml" xmlns:w16cex="http://schemas.microsoft.com/office/word/2018/wordml/cex" xmlns:w16cid="http://schemas.microsoft.com/office/word/2016/wordml/cid" xmlns:w16="http://schemas.microsoft.com/office/word/2018/wordml" xmlns:w16sdtdh="http://schemas.microsoft.com/office/word/2020/wordml/sdtdatahash" xmlns:w16se="http://schemas.microsoft.com/office/word/2015/wordml/symex" xmlns:wpg="http://schemas.microsoft.com/office/word/2010/wordprocessingGroup" xmlns:wpi="http://schemas.microsoft.com/office/word/2010/wordprocessingInk" xmlns:wne="http://schemas.microsoft.com/office/word/2006/wordml" xmlns:wps="http://schemas.microsoft.com/office/word/2010/wordprocessingShape" mc:Ignorable="w14 w15 w16se w16cid w16 w16cex w16sdtdh wp14">
   <w:endnote w:type="separator" w:id="-1">
     <w:p>
       <w:r>
@@ -3613,7 +3827,7 @@
 </file>
 
 <file path=word/footer1.xml><?xml version="1.0" encoding="utf-8"?>
-<w:ftr xmlns:wpc="http://schemas.microsoft.com/office/word/2010/wordprocessingCanvas" xmlns:cx="http://schemas.microsoft.com/office/drawing/2014/chartex" xmlns:cx1="http://schemas.microsoft.com/office/drawing/2015/9/8/chartex" xmlns:cx2="http://schemas.microsoft.com/office/drawing/2015/10/21/chartex" xmlns:cx3="http://schemas.microsoft.com/office/drawing/2016/5/9/chartex" xmlns:cx4="http://schemas.microsoft.com/office/drawing/2016/5/10/chartex" xmlns:cx5="http://schemas.microsoft.com/office/drawing/2016/5/11/chartex" xmlns:cx6="http://schemas.microsoft.com/office/drawing/2016/5/12/chartex" xmlns:cx7="http://schemas.microsoft.com/office/drawing/2016/5/13/chartex" xmlns:cx8="http://schemas.microsoft.com/office/drawing/2016/5/14/chartex" xmlns:mc="http://schemas.openxmlformats.org/markup-compatibility/2006" xmlns:aink="http://schemas.microsoft.com/office/drawing/2016/ink" xmlns:am3d="http://schemas.microsoft.com/office/drawing/2017/model3d" xmlns:o="urn:schemas-microsoft-com:office:office" xmlns:r="http://schemas.openxmlformats.org/officeDocument/2006/relationships" xmlns:m="http://schemas.openxmlformats.org/officeDocument/2006/math" xmlns:v="urn:schemas-microsoft-com:vml" xmlns:wp14="http://schemas.microsoft.com/office/word/2010/wordprocessingDrawing" xmlns:wp="http://schemas.openxmlformats.org/drawingml/2006/wordprocessingDrawing" xmlns:w10="urn:schemas-microsoft-com:office:word" xmlns:w="http://schemas.openxmlformats.org/wordprocessingml/2006/main" xmlns:w14="http://schemas.microsoft.com/office/word/2010/wordml" xmlns:w15="http://schemas.microsoft.com/office/word/2012/wordml" xmlns:w16cex="http://schemas.microsoft.com/office/word/2018/wordml/cex" xmlns:w16cid="http://schemas.microsoft.com/office/word/2016/wordml/cid" xmlns:w16="http://schemas.microsoft.com/office/word/2018/wordml" xmlns:w16se="http://schemas.microsoft.com/office/word/2015/wordml/symex" xmlns:wpg="http://schemas.microsoft.com/office/word/2010/wordprocessingGroup" xmlns:wpi="http://schemas.microsoft.com/office/word/2010/wordprocessingInk" xmlns:wne="http://schemas.microsoft.com/office/word/2006/wordml" xmlns:wps="http://schemas.microsoft.com/office/word/2010/wordprocessingShape" mc:Ignorable="w14 w15 w16se w16cid w16 w16cex wp14">
+<w:ftr xmlns:wpc="http://schemas.microsoft.com/office/word/2010/wordprocessingCanvas" xmlns:cx="http://schemas.microsoft.com/office/drawing/2014/chartex" xmlns:cx1="http://schemas.microsoft.com/office/drawing/2015/9/8/chartex" xmlns:cx2="http://schemas.microsoft.com/office/drawing/2015/10/21/chartex" xmlns:cx3="http://schemas.microsoft.com/office/drawing/2016/5/9/chartex" xmlns:cx4="http://schemas.microsoft.com/office/drawing/2016/5/10/chartex" xmlns:cx5="http://schemas.microsoft.com/office/drawing/2016/5/11/chartex" xmlns:cx6="http://schemas.microsoft.com/office/drawing/2016/5/12/chartex" xmlns:cx7="http://schemas.microsoft.com/office/drawing/2016/5/13/chartex" xmlns:cx8="http://schemas.microsoft.com/office/drawing/2016/5/14/chartex" xmlns:mc="http://schemas.openxmlformats.org/markup-compatibility/2006" xmlns:aink="http://schemas.microsoft.com/office/drawing/2016/ink" xmlns:am3d="http://schemas.microsoft.com/office/drawing/2017/model3d" xmlns:o="urn:schemas-microsoft-com:office:office" xmlns:r="http://schemas.openxmlformats.org/officeDocument/2006/relationships" xmlns:m="http://schemas.openxmlformats.org/officeDocument/2006/math" xmlns:v="urn:schemas-microsoft-com:vml" xmlns:wp14="http://schemas.microsoft.com/office/word/2010/wordprocessingDrawing" xmlns:wp="http://schemas.openxmlformats.org/drawingml/2006/wordprocessingDrawing" xmlns:w10="urn:schemas-microsoft-com:office:word" xmlns:w="http://schemas.openxmlformats.org/wordprocessingml/2006/main" xmlns:w14="http://schemas.microsoft.com/office/word/2010/wordml" xmlns:w15="http://schemas.microsoft.com/office/word/2012/wordml" xmlns:w16cex="http://schemas.microsoft.com/office/word/2018/wordml/cex" xmlns:w16cid="http://schemas.microsoft.com/office/word/2016/wordml/cid" xmlns:w16="http://schemas.microsoft.com/office/word/2018/wordml" xmlns:w16sdtdh="http://schemas.microsoft.com/office/word/2020/wordml/sdtdatahash" xmlns:w16se="http://schemas.microsoft.com/office/word/2015/wordml/symex" xmlns:wpg="http://schemas.microsoft.com/office/word/2010/wordprocessingGroup" xmlns:wpi="http://schemas.microsoft.com/office/word/2010/wordprocessingInk" xmlns:wne="http://schemas.microsoft.com/office/word/2006/wordml" xmlns:wps="http://schemas.microsoft.com/office/word/2010/wordprocessingShape" mc:Ignorable="w14 w15 w16se w16cid w16 w16cex w16sdtdh wp14">
   <w:tbl>
     <w:tblPr>
       <w:tblW w:w="9360" w:type="dxa"/>
@@ -3848,7 +4062,7 @@
               <w:rStyle w:val="FooterTxt"/>
               <w:noProof/>
             </w:rPr>
-            <w:t>6-21-21</w:t>
+            <w:t>3-9-22</w:t>
           </w:r>
           <w:r>
             <w:rPr>
@@ -4023,7 +4237,7 @@
 </file>
 
 <file path=word/footer2.xml><?xml version="1.0" encoding="utf-8"?>
-<w:ftr xmlns:wpc="http://schemas.microsoft.com/office/word/2010/wordprocessingCanvas" xmlns:cx="http://schemas.microsoft.com/office/drawing/2014/chartex" xmlns:cx1="http://schemas.microsoft.com/office/drawing/2015/9/8/chartex" xmlns:cx2="http://schemas.microsoft.com/office/drawing/2015/10/21/chartex" xmlns:cx3="http://schemas.microsoft.com/office/drawing/2016/5/9/chartex" xmlns:cx4="http://schemas.microsoft.com/office/drawing/2016/5/10/chartex" xmlns:cx5="http://schemas.microsoft.com/office/drawing/2016/5/11/chartex" xmlns:cx6="http://schemas.microsoft.com/office/drawing/2016/5/12/chartex" xmlns:cx7="http://schemas.microsoft.com/office/drawing/2016/5/13/chartex" xmlns:cx8="http://schemas.microsoft.com/office/drawing/2016/5/14/chartex" xmlns:mc="http://schemas.openxmlformats.org/markup-compatibility/2006" xmlns:aink="http://schemas.microsoft.com/office/drawing/2016/ink" xmlns:am3d="http://schemas.microsoft.com/office/drawing/2017/model3d" xmlns:o="urn:schemas-microsoft-com:office:office" xmlns:r="http://schemas.openxmlformats.org/officeDocument/2006/relationships" xmlns:m="http://schemas.openxmlformats.org/officeDocument/2006/math" xmlns:v="urn:schemas-microsoft-com:vml" xmlns:wp14="http://schemas.microsoft.com/office/word/2010/wordprocessingDrawing" xmlns:wp="http://schemas.openxmlformats.org/drawingml/2006/wordprocessingDrawing" xmlns:w10="urn:schemas-microsoft-com:office:word" xmlns:w="http://schemas.openxmlformats.org/wordprocessingml/2006/main" xmlns:w14="http://schemas.microsoft.com/office/word/2010/wordml" xmlns:w15="http://schemas.microsoft.com/office/word/2012/wordml" xmlns:w16cex="http://schemas.microsoft.com/office/word/2018/wordml/cex" xmlns:w16cid="http://schemas.microsoft.com/office/word/2016/wordml/cid" xmlns:w16="http://schemas.microsoft.com/office/word/2018/wordml" xmlns:w16se="http://schemas.microsoft.com/office/word/2015/wordml/symex" xmlns:wpg="http://schemas.microsoft.com/office/word/2010/wordprocessingGroup" xmlns:wpi="http://schemas.microsoft.com/office/word/2010/wordprocessingInk" xmlns:wne="http://schemas.microsoft.com/office/word/2006/wordml" xmlns:wps="http://schemas.microsoft.com/office/word/2010/wordprocessingShape" mc:Ignorable="w14 w15 w16se w16cid w16 w16cex wp14">
+<w:ftr xmlns:wpc="http://schemas.microsoft.com/office/word/2010/wordprocessingCanvas" xmlns:cx="http://schemas.microsoft.com/office/drawing/2014/chartex" xmlns:cx1="http://schemas.microsoft.com/office/drawing/2015/9/8/chartex" xmlns:cx2="http://schemas.microsoft.com/office/drawing/2015/10/21/chartex" xmlns:cx3="http://schemas.microsoft.com/office/drawing/2016/5/9/chartex" xmlns:cx4="http://schemas.microsoft.com/office/drawing/2016/5/10/chartex" xmlns:cx5="http://schemas.microsoft.com/office/drawing/2016/5/11/chartex" xmlns:cx6="http://schemas.microsoft.com/office/drawing/2016/5/12/chartex" xmlns:cx7="http://schemas.microsoft.com/office/drawing/2016/5/13/chartex" xmlns:cx8="http://schemas.microsoft.com/office/drawing/2016/5/14/chartex" xmlns:mc="http://schemas.openxmlformats.org/markup-compatibility/2006" xmlns:aink="http://schemas.microsoft.com/office/drawing/2016/ink" xmlns:am3d="http://schemas.microsoft.com/office/drawing/2017/model3d" xmlns:o="urn:schemas-microsoft-com:office:office" xmlns:r="http://schemas.openxmlformats.org/officeDocument/2006/relationships" xmlns:m="http://schemas.openxmlformats.org/officeDocument/2006/math" xmlns:v="urn:schemas-microsoft-com:vml" xmlns:wp14="http://schemas.microsoft.com/office/word/2010/wordprocessingDrawing" xmlns:wp="http://schemas.openxmlformats.org/drawingml/2006/wordprocessingDrawing" xmlns:w10="urn:schemas-microsoft-com:office:word" xmlns:w="http://schemas.openxmlformats.org/wordprocessingml/2006/main" xmlns:w14="http://schemas.microsoft.com/office/word/2010/wordml" xmlns:w15="http://schemas.microsoft.com/office/word/2012/wordml" xmlns:w16cex="http://schemas.microsoft.com/office/word/2018/wordml/cex" xmlns:w16cid="http://schemas.microsoft.com/office/word/2016/wordml/cid" xmlns:w16="http://schemas.microsoft.com/office/word/2018/wordml" xmlns:w16sdtdh="http://schemas.microsoft.com/office/word/2020/wordml/sdtdatahash" xmlns:w16se="http://schemas.microsoft.com/office/word/2015/wordml/symex" xmlns:wpg="http://schemas.microsoft.com/office/word/2010/wordprocessingGroup" xmlns:wpi="http://schemas.microsoft.com/office/word/2010/wordprocessingInk" xmlns:wne="http://schemas.microsoft.com/office/word/2006/wordml" xmlns:wps="http://schemas.microsoft.com/office/word/2010/wordprocessingShape" mc:Ignorable="w14 w15 w16se w16cid w16 w16cex w16sdtdh wp14">
   <w:tbl>
     <w:tblPr>
       <w:tblW w:w="9360" w:type="dxa"/>
@@ -4258,7 +4472,7 @@
               <w:rStyle w:val="FooterTxt"/>
               <w:noProof/>
             </w:rPr>
-            <w:t>6-21-21</w:t>
+            <w:t>3-9-22</w:t>
           </w:r>
           <w:r>
             <w:rPr>
@@ -4384,7 +4598,7 @@
 </file>
 
 <file path=word/footer3.xml><?xml version="1.0" encoding="utf-8"?>
-<w:ftr xmlns:wpc="http://schemas.microsoft.com/office/word/2010/wordprocessingCanvas" xmlns:cx="http://schemas.microsoft.com/office/drawing/2014/chartex" xmlns:cx1="http://schemas.microsoft.com/office/drawing/2015/9/8/chartex" xmlns:cx2="http://schemas.microsoft.com/office/drawing/2015/10/21/chartex" xmlns:cx3="http://schemas.microsoft.com/office/drawing/2016/5/9/chartex" xmlns:cx4="http://schemas.microsoft.com/office/drawing/2016/5/10/chartex" xmlns:cx5="http://schemas.microsoft.com/office/drawing/2016/5/11/chartex" xmlns:cx6="http://schemas.microsoft.com/office/drawing/2016/5/12/chartex" xmlns:cx7="http://schemas.microsoft.com/office/drawing/2016/5/13/chartex" xmlns:cx8="http://schemas.microsoft.com/office/drawing/2016/5/14/chartex" xmlns:mc="http://schemas.openxmlformats.org/markup-compatibility/2006" xmlns:aink="http://schemas.microsoft.com/office/drawing/2016/ink" xmlns:am3d="http://schemas.microsoft.com/office/drawing/2017/model3d" xmlns:o="urn:schemas-microsoft-com:office:office" xmlns:r="http://schemas.openxmlformats.org/officeDocument/2006/relationships" xmlns:m="http://schemas.openxmlformats.org/officeDocument/2006/math" xmlns:v="urn:schemas-microsoft-com:vml" xmlns:wp14="http://schemas.microsoft.com/office/word/2010/wordprocessingDrawing" xmlns:wp="http://schemas.openxmlformats.org/drawingml/2006/wordprocessingDrawing" xmlns:w10="urn:schemas-microsoft-com:office:word" xmlns:w="http://schemas.openxmlformats.org/wordprocessingml/2006/main" xmlns:w14="http://schemas.microsoft.com/office/word/2010/wordml" xmlns:w15="http://schemas.microsoft.com/office/word/2012/wordml" xmlns:w16cex="http://schemas.microsoft.com/office/word/2018/wordml/cex" xmlns:w16cid="http://schemas.microsoft.com/office/word/2016/wordml/cid" xmlns:w16="http://schemas.microsoft.com/office/word/2018/wordml" xmlns:w16se="http://schemas.microsoft.com/office/word/2015/wordml/symex" xmlns:wpg="http://schemas.microsoft.com/office/word/2010/wordprocessingGroup" xmlns:wpi="http://schemas.microsoft.com/office/word/2010/wordprocessingInk" xmlns:wne="http://schemas.microsoft.com/office/word/2006/wordml" xmlns:wps="http://schemas.microsoft.com/office/word/2010/wordprocessingShape" mc:Ignorable="w14 w15 w16se w16cid w16 w16cex wp14">
+<w:ftr xmlns:wpc="http://schemas.microsoft.com/office/word/2010/wordprocessingCanvas" xmlns:cx="http://schemas.microsoft.com/office/drawing/2014/chartex" xmlns:cx1="http://schemas.microsoft.com/office/drawing/2015/9/8/chartex" xmlns:cx2="http://schemas.microsoft.com/office/drawing/2015/10/21/chartex" xmlns:cx3="http://schemas.microsoft.com/office/drawing/2016/5/9/chartex" xmlns:cx4="http://schemas.microsoft.com/office/drawing/2016/5/10/chartex" xmlns:cx5="http://schemas.microsoft.com/office/drawing/2016/5/11/chartex" xmlns:cx6="http://schemas.microsoft.com/office/drawing/2016/5/12/chartex" xmlns:cx7="http://schemas.microsoft.com/office/drawing/2016/5/13/chartex" xmlns:cx8="http://schemas.microsoft.com/office/drawing/2016/5/14/chartex" xmlns:mc="http://schemas.openxmlformats.org/markup-compatibility/2006" xmlns:aink="http://schemas.microsoft.com/office/drawing/2016/ink" xmlns:am3d="http://schemas.microsoft.com/office/drawing/2017/model3d" xmlns:o="urn:schemas-microsoft-com:office:office" xmlns:r="http://schemas.openxmlformats.org/officeDocument/2006/relationships" xmlns:m="http://schemas.openxmlformats.org/officeDocument/2006/math" xmlns:v="urn:schemas-microsoft-com:vml" xmlns:wp14="http://schemas.microsoft.com/office/word/2010/wordprocessingDrawing" xmlns:wp="http://schemas.openxmlformats.org/drawingml/2006/wordprocessingDrawing" xmlns:w10="urn:schemas-microsoft-com:office:word" xmlns:w="http://schemas.openxmlformats.org/wordprocessingml/2006/main" xmlns:w14="http://schemas.microsoft.com/office/word/2010/wordml" xmlns:w15="http://schemas.microsoft.com/office/word/2012/wordml" xmlns:w16cex="http://schemas.microsoft.com/office/word/2018/wordml/cex" xmlns:w16cid="http://schemas.microsoft.com/office/word/2016/wordml/cid" xmlns:w16="http://schemas.microsoft.com/office/word/2018/wordml" xmlns:w16sdtdh="http://schemas.microsoft.com/office/word/2020/wordml/sdtdatahash" xmlns:w16se="http://schemas.microsoft.com/office/word/2015/wordml/symex" xmlns:wpg="http://schemas.microsoft.com/office/word/2010/wordprocessingGroup" xmlns:wpi="http://schemas.microsoft.com/office/word/2010/wordprocessingInk" xmlns:wne="http://schemas.microsoft.com/office/word/2006/wordml" xmlns:wps="http://schemas.microsoft.com/office/word/2010/wordprocessingShape" mc:Ignorable="w14 w15 w16se w16cid w16 w16cex w16sdtdh wp14">
   <w:tbl>
     <w:tblPr>
       <w:tblW w:w="9360" w:type="dxa"/>
@@ -4619,7 +4833,7 @@
               <w:rStyle w:val="FooterTxt"/>
               <w:noProof/>
             </w:rPr>
-            <w:t>6-21-21</w:t>
+            <w:t>3-9-22</w:t>
           </w:r>
           <w:r>
             <w:rPr>
@@ -4839,7 +5053,7 @@
 </file>
 
 <file path=word/footer4.xml><?xml version="1.0" encoding="utf-8"?>
-<w:ftr xmlns:wpc="http://schemas.microsoft.com/office/word/2010/wordprocessingCanvas" xmlns:cx="http://schemas.microsoft.com/office/drawing/2014/chartex" xmlns:cx1="http://schemas.microsoft.com/office/drawing/2015/9/8/chartex" xmlns:cx2="http://schemas.microsoft.com/office/drawing/2015/10/21/chartex" xmlns:cx3="http://schemas.microsoft.com/office/drawing/2016/5/9/chartex" xmlns:cx4="http://schemas.microsoft.com/office/drawing/2016/5/10/chartex" xmlns:cx5="http://schemas.microsoft.com/office/drawing/2016/5/11/chartex" xmlns:cx6="http://schemas.microsoft.com/office/drawing/2016/5/12/chartex" xmlns:cx7="http://schemas.microsoft.com/office/drawing/2016/5/13/chartex" xmlns:cx8="http://schemas.microsoft.com/office/drawing/2016/5/14/chartex" xmlns:mc="http://schemas.openxmlformats.org/markup-compatibility/2006" xmlns:aink="http://schemas.microsoft.com/office/drawing/2016/ink" xmlns:am3d="http://schemas.microsoft.com/office/drawing/2017/model3d" xmlns:o="urn:schemas-microsoft-com:office:office" xmlns:r="http://schemas.openxmlformats.org/officeDocument/2006/relationships" xmlns:m="http://schemas.openxmlformats.org/officeDocument/2006/math" xmlns:v="urn:schemas-microsoft-com:vml" xmlns:wp14="http://schemas.microsoft.com/office/word/2010/wordprocessingDrawing" xmlns:wp="http://schemas.openxmlformats.org/drawingml/2006/wordprocessingDrawing" xmlns:w10="urn:schemas-microsoft-com:office:word" xmlns:w="http://schemas.openxmlformats.org/wordprocessingml/2006/main" xmlns:w14="http://schemas.microsoft.com/office/word/2010/wordml" xmlns:w15="http://schemas.microsoft.com/office/word/2012/wordml" xmlns:w16cex="http://schemas.microsoft.com/office/word/2018/wordml/cex" xmlns:w16cid="http://schemas.microsoft.com/office/word/2016/wordml/cid" xmlns:w16="http://schemas.microsoft.com/office/word/2018/wordml" xmlns:w16se="http://schemas.microsoft.com/office/word/2015/wordml/symex" xmlns:wpg="http://schemas.microsoft.com/office/word/2010/wordprocessingGroup" xmlns:wpi="http://schemas.microsoft.com/office/word/2010/wordprocessingInk" xmlns:wne="http://schemas.microsoft.com/office/word/2006/wordml" xmlns:wps="http://schemas.microsoft.com/office/word/2010/wordprocessingShape" mc:Ignorable="w14 w15 w16se w16cid w16 w16cex wp14">
+<w:ftr xmlns:wpc="http://schemas.microsoft.com/office/word/2010/wordprocessingCanvas" xmlns:cx="http://schemas.microsoft.com/office/drawing/2014/chartex" xmlns:cx1="http://schemas.microsoft.com/office/drawing/2015/9/8/chartex" xmlns:cx2="http://schemas.microsoft.com/office/drawing/2015/10/21/chartex" xmlns:cx3="http://schemas.microsoft.com/office/drawing/2016/5/9/chartex" xmlns:cx4="http://schemas.microsoft.com/office/drawing/2016/5/10/chartex" xmlns:cx5="http://schemas.microsoft.com/office/drawing/2016/5/11/chartex" xmlns:cx6="http://schemas.microsoft.com/office/drawing/2016/5/12/chartex" xmlns:cx7="http://schemas.microsoft.com/office/drawing/2016/5/13/chartex" xmlns:cx8="http://schemas.microsoft.com/office/drawing/2016/5/14/chartex" xmlns:mc="http://schemas.openxmlformats.org/markup-compatibility/2006" xmlns:aink="http://schemas.microsoft.com/office/drawing/2016/ink" xmlns:am3d="http://schemas.microsoft.com/office/drawing/2017/model3d" xmlns:o="urn:schemas-microsoft-com:office:office" xmlns:r="http://schemas.openxmlformats.org/officeDocument/2006/relationships" xmlns:m="http://schemas.openxmlformats.org/officeDocument/2006/math" xmlns:v="urn:schemas-microsoft-com:vml" xmlns:wp14="http://schemas.microsoft.com/office/word/2010/wordprocessingDrawing" xmlns:wp="http://schemas.openxmlformats.org/drawingml/2006/wordprocessingDrawing" xmlns:w10="urn:schemas-microsoft-com:office:word" xmlns:w="http://schemas.openxmlformats.org/wordprocessingml/2006/main" xmlns:w14="http://schemas.microsoft.com/office/word/2010/wordml" xmlns:w15="http://schemas.microsoft.com/office/word/2012/wordml" xmlns:w16cex="http://schemas.microsoft.com/office/word/2018/wordml/cex" xmlns:w16cid="http://schemas.microsoft.com/office/word/2016/wordml/cid" xmlns:w16="http://schemas.microsoft.com/office/word/2018/wordml" xmlns:w16sdtdh="http://schemas.microsoft.com/office/word/2020/wordml/sdtdatahash" xmlns:w16se="http://schemas.microsoft.com/office/word/2015/wordml/symex" xmlns:wpg="http://schemas.microsoft.com/office/word/2010/wordprocessingGroup" xmlns:wpi="http://schemas.microsoft.com/office/word/2010/wordprocessingInk" xmlns:wne="http://schemas.microsoft.com/office/word/2006/wordml" xmlns:wps="http://schemas.microsoft.com/office/word/2010/wordprocessingShape" mc:Ignorable="w14 w15 w16se w16cid w16 w16cex w16sdtdh wp14">
   <w:tbl>
     <w:tblPr>
       <w:tblW w:w="9360" w:type="dxa"/>
@@ -5074,7 +5288,7 @@
               <w:rStyle w:val="FooterTxt"/>
               <w:noProof/>
             </w:rPr>
-            <w:t>6-21-21</w:t>
+            <w:t>3-9-22</w:t>
           </w:r>
           <w:r>
             <w:rPr>
@@ -5200,7 +5414,7 @@
 </file>
 
 <file path=word/footer5.xml><?xml version="1.0" encoding="utf-8"?>
-<w:ftr xmlns:wpc="http://schemas.microsoft.com/office/word/2010/wordprocessingCanvas" xmlns:cx="http://schemas.microsoft.com/office/drawing/2014/chartex" xmlns:cx1="http://schemas.microsoft.com/office/drawing/2015/9/8/chartex" xmlns:cx2="http://schemas.microsoft.com/office/drawing/2015/10/21/chartex" xmlns:cx3="http://schemas.microsoft.com/office/drawing/2016/5/9/chartex" xmlns:cx4="http://schemas.microsoft.com/office/drawing/2016/5/10/chartex" xmlns:cx5="http://schemas.microsoft.com/office/drawing/2016/5/11/chartex" xmlns:cx6="http://schemas.microsoft.com/office/drawing/2016/5/12/chartex" xmlns:cx7="http://schemas.microsoft.com/office/drawing/2016/5/13/chartex" xmlns:cx8="http://schemas.microsoft.com/office/drawing/2016/5/14/chartex" xmlns:mc="http://schemas.openxmlformats.org/markup-compatibility/2006" xmlns:aink="http://schemas.microsoft.com/office/drawing/2016/ink" xmlns:am3d="http://schemas.microsoft.com/office/drawing/2017/model3d" xmlns:o="urn:schemas-microsoft-com:office:office" xmlns:r="http://schemas.openxmlformats.org/officeDocument/2006/relationships" xmlns:m="http://schemas.openxmlformats.org/officeDocument/2006/math" xmlns:v="urn:schemas-microsoft-com:vml" xmlns:wp14="http://schemas.microsoft.com/office/word/2010/wordprocessingDrawing" xmlns:wp="http://schemas.openxmlformats.org/drawingml/2006/wordprocessingDrawing" xmlns:w10="urn:schemas-microsoft-com:office:word" xmlns:w="http://schemas.openxmlformats.org/wordprocessingml/2006/main" xmlns:w14="http://schemas.microsoft.com/office/word/2010/wordml" xmlns:w15="http://schemas.microsoft.com/office/word/2012/wordml" xmlns:w16cex="http://schemas.microsoft.com/office/word/2018/wordml/cex" xmlns:w16cid="http://schemas.microsoft.com/office/word/2016/wordml/cid" xmlns:w16="http://schemas.microsoft.com/office/word/2018/wordml" xmlns:w16se="http://schemas.microsoft.com/office/word/2015/wordml/symex" xmlns:wpg="http://schemas.microsoft.com/office/word/2010/wordprocessingGroup" xmlns:wpi="http://schemas.microsoft.com/office/word/2010/wordprocessingInk" xmlns:wne="http://schemas.microsoft.com/office/word/2006/wordml" xmlns:wps="http://schemas.microsoft.com/office/word/2010/wordprocessingShape" mc:Ignorable="w14 w15 w16se w16cid w16 w16cex wp14">
+<w:ftr xmlns:wpc="http://schemas.microsoft.com/office/word/2010/wordprocessingCanvas" xmlns:cx="http://schemas.microsoft.com/office/drawing/2014/chartex" xmlns:cx1="http://schemas.microsoft.com/office/drawing/2015/9/8/chartex" xmlns:cx2="http://schemas.microsoft.com/office/drawing/2015/10/21/chartex" xmlns:cx3="http://schemas.microsoft.com/office/drawing/2016/5/9/chartex" xmlns:cx4="http://schemas.microsoft.com/office/drawing/2016/5/10/chartex" xmlns:cx5="http://schemas.microsoft.com/office/drawing/2016/5/11/chartex" xmlns:cx6="http://schemas.microsoft.com/office/drawing/2016/5/12/chartex" xmlns:cx7="http://schemas.microsoft.com/office/drawing/2016/5/13/chartex" xmlns:cx8="http://schemas.microsoft.com/office/drawing/2016/5/14/chartex" xmlns:mc="http://schemas.openxmlformats.org/markup-compatibility/2006" xmlns:aink="http://schemas.microsoft.com/office/drawing/2016/ink" xmlns:am3d="http://schemas.microsoft.com/office/drawing/2017/model3d" xmlns:o="urn:schemas-microsoft-com:office:office" xmlns:r="http://schemas.openxmlformats.org/officeDocument/2006/relationships" xmlns:m="http://schemas.openxmlformats.org/officeDocument/2006/math" xmlns:v="urn:schemas-microsoft-com:vml" xmlns:wp14="http://schemas.microsoft.com/office/word/2010/wordprocessingDrawing" xmlns:wp="http://schemas.openxmlformats.org/drawingml/2006/wordprocessingDrawing" xmlns:w10="urn:schemas-microsoft-com:office:word" xmlns:w="http://schemas.openxmlformats.org/wordprocessingml/2006/main" xmlns:w14="http://schemas.microsoft.com/office/word/2010/wordml" xmlns:w15="http://schemas.microsoft.com/office/word/2012/wordml" xmlns:w16cex="http://schemas.microsoft.com/office/word/2018/wordml/cex" xmlns:w16cid="http://schemas.microsoft.com/office/word/2016/wordml/cid" xmlns:w16="http://schemas.microsoft.com/office/word/2018/wordml" xmlns:w16sdtdh="http://schemas.microsoft.com/office/word/2020/wordml/sdtdatahash" xmlns:w16se="http://schemas.microsoft.com/office/word/2015/wordml/symex" xmlns:wpg="http://schemas.microsoft.com/office/word/2010/wordprocessingGroup" xmlns:wpi="http://schemas.microsoft.com/office/word/2010/wordprocessingInk" xmlns:wne="http://schemas.microsoft.com/office/word/2006/wordml" xmlns:wps="http://schemas.microsoft.com/office/word/2010/wordprocessingShape" mc:Ignorable="w14 w15 w16se w16cid w16 w16cex w16sdtdh wp14">
   <w:tbl>
     <w:tblPr>
       <w:tblW w:w="9360" w:type="dxa"/>
@@ -5435,7 +5649,7 @@
               <w:rStyle w:val="FooterTxt"/>
               <w:noProof/>
             </w:rPr>
-            <w:t>6-21-21</w:t>
+            <w:t>3-9-22</w:t>
           </w:r>
           <w:r>
             <w:rPr>
@@ -5619,7 +5833,7 @@
 </file>
 
 <file path=word/footer6.xml><?xml version="1.0" encoding="utf-8"?>
-<w:ftr xmlns:wpc="http://schemas.microsoft.com/office/word/2010/wordprocessingCanvas" xmlns:cx="http://schemas.microsoft.com/office/drawing/2014/chartex" xmlns:cx1="http://schemas.microsoft.com/office/drawing/2015/9/8/chartex" xmlns:cx2="http://schemas.microsoft.com/office/drawing/2015/10/21/chartex" xmlns:cx3="http://schemas.microsoft.com/office/drawing/2016/5/9/chartex" xmlns:cx4="http://schemas.microsoft.com/office/drawing/2016/5/10/chartex" xmlns:cx5="http://schemas.microsoft.com/office/drawing/2016/5/11/chartex" xmlns:cx6="http://schemas.microsoft.com/office/drawing/2016/5/12/chartex" xmlns:cx7="http://schemas.microsoft.com/office/drawing/2016/5/13/chartex" xmlns:cx8="http://schemas.microsoft.com/office/drawing/2016/5/14/chartex" xmlns:mc="http://schemas.openxmlformats.org/markup-compatibility/2006" xmlns:aink="http://schemas.microsoft.com/office/drawing/2016/ink" xmlns:am3d="http://schemas.microsoft.com/office/drawing/2017/model3d" xmlns:o="urn:schemas-microsoft-com:office:office" xmlns:r="http://schemas.openxmlformats.org/officeDocument/2006/relationships" xmlns:m="http://schemas.openxmlformats.org/officeDocument/2006/math" xmlns:v="urn:schemas-microsoft-com:vml" xmlns:wp14="http://schemas.microsoft.com/office/word/2010/wordprocessingDrawing" xmlns:wp="http://schemas.openxmlformats.org/drawingml/2006/wordprocessingDrawing" xmlns:w10="urn:schemas-microsoft-com:office:word" xmlns:w="http://schemas.openxmlformats.org/wordprocessingml/2006/main" xmlns:w14="http://schemas.microsoft.com/office/word/2010/wordml" xmlns:w15="http://schemas.microsoft.com/office/word/2012/wordml" xmlns:w16cex="http://schemas.microsoft.com/office/word/2018/wordml/cex" xmlns:w16cid="http://schemas.microsoft.com/office/word/2016/wordml/cid" xmlns:w16="http://schemas.microsoft.com/office/word/2018/wordml" xmlns:w16se="http://schemas.microsoft.com/office/word/2015/wordml/symex" xmlns:wpg="http://schemas.microsoft.com/office/word/2010/wordprocessingGroup" xmlns:wpi="http://schemas.microsoft.com/office/word/2010/wordprocessingInk" xmlns:wne="http://schemas.microsoft.com/office/word/2006/wordml" xmlns:wps="http://schemas.microsoft.com/office/word/2010/wordprocessingShape" mc:Ignorable="w14 w15 w16se w16cid w16 w16cex wp14">
+<w:ftr xmlns:wpc="http://schemas.microsoft.com/office/word/2010/wordprocessingCanvas" xmlns:cx="http://schemas.microsoft.com/office/drawing/2014/chartex" xmlns:cx1="http://schemas.microsoft.com/office/drawing/2015/9/8/chartex" xmlns:cx2="http://schemas.microsoft.com/office/drawing/2015/10/21/chartex" xmlns:cx3="http://schemas.microsoft.com/office/drawing/2016/5/9/chartex" xmlns:cx4="http://schemas.microsoft.com/office/drawing/2016/5/10/chartex" xmlns:cx5="http://schemas.microsoft.com/office/drawing/2016/5/11/chartex" xmlns:cx6="http://schemas.microsoft.com/office/drawing/2016/5/12/chartex" xmlns:cx7="http://schemas.microsoft.com/office/drawing/2016/5/13/chartex" xmlns:cx8="http://schemas.microsoft.com/office/drawing/2016/5/14/chartex" xmlns:mc="http://schemas.openxmlformats.org/markup-compatibility/2006" xmlns:aink="http://schemas.microsoft.com/office/drawing/2016/ink" xmlns:am3d="http://schemas.microsoft.com/office/drawing/2017/model3d" xmlns:o="urn:schemas-microsoft-com:office:office" xmlns:r="http://schemas.openxmlformats.org/officeDocument/2006/relationships" xmlns:m="http://schemas.openxmlformats.org/officeDocument/2006/math" xmlns:v="urn:schemas-microsoft-com:vml" xmlns:wp14="http://schemas.microsoft.com/office/word/2010/wordprocessingDrawing" xmlns:wp="http://schemas.openxmlformats.org/drawingml/2006/wordprocessingDrawing" xmlns:w10="urn:schemas-microsoft-com:office:word" xmlns:w="http://schemas.openxmlformats.org/wordprocessingml/2006/main" xmlns:w14="http://schemas.microsoft.com/office/word/2010/wordml" xmlns:w15="http://schemas.microsoft.com/office/word/2012/wordml" xmlns:w16cex="http://schemas.microsoft.com/office/word/2018/wordml/cex" xmlns:w16cid="http://schemas.microsoft.com/office/word/2016/wordml/cid" xmlns:w16="http://schemas.microsoft.com/office/word/2018/wordml" xmlns:w16sdtdh="http://schemas.microsoft.com/office/word/2020/wordml/sdtdatahash" xmlns:w16se="http://schemas.microsoft.com/office/word/2015/wordml/symex" xmlns:wpg="http://schemas.microsoft.com/office/word/2010/wordprocessingGroup" xmlns:wpi="http://schemas.microsoft.com/office/word/2010/wordprocessingInk" xmlns:wne="http://schemas.microsoft.com/office/word/2006/wordml" xmlns:wps="http://schemas.microsoft.com/office/word/2010/wordprocessingShape" mc:Ignorable="w14 w15 w16se w16cid w16 w16cex w16sdtdh wp14">
   <w:tbl>
     <w:tblPr>
       <w:tblW w:w="9360" w:type="dxa"/>
@@ -5854,7 +6068,7 @@
               <w:rStyle w:val="FooterTxt"/>
               <w:noProof/>
             </w:rPr>
-            <w:t>6-21-21</w:t>
+            <w:t>3-9-22</w:t>
           </w:r>
           <w:r>
             <w:rPr>
@@ -5987,7 +6201,7 @@
 </file>
 
 <file path=word/footnotes.xml><?xml version="1.0" encoding="utf-8"?>
-<w:footnotes xmlns:wpc="http://schemas.microsoft.com/office/word/2010/wordprocessingCanvas" xmlns:cx="http://schemas.microsoft.com/office/drawing/2014/chartex" xmlns:cx1="http://schemas.microsoft.com/office/drawing/2015/9/8/chartex" xmlns:cx2="http://schemas.microsoft.com/office/drawing/2015/10/21/chartex" xmlns:cx3="http://schemas.microsoft.com/office/drawing/2016/5/9/chartex" xmlns:cx4="http://schemas.microsoft.com/office/drawing/2016/5/10/chartex" xmlns:cx5="http://schemas.microsoft.com/office/drawing/2016/5/11/chartex" xmlns:cx6="http://schemas.microsoft.com/office/drawing/2016/5/12/chartex" xmlns:cx7="http://schemas.microsoft.com/office/drawing/2016/5/13/chartex" xmlns:cx8="http://schemas.microsoft.com/office/drawing/2016/5/14/chartex" xmlns:mc="http://schemas.openxmlformats.org/markup-compatibility/2006" xmlns:aink="http://schemas.microsoft.com/office/drawing/2016/ink" xmlns:am3d="http://schemas.microsoft.com/office/drawing/2017/model3d" xmlns:o="urn:schemas-microsoft-com:office:office" xmlns:r="http://schemas.openxmlformats.org/officeDocument/2006/relationships" xmlns:m="http://schemas.openxmlformats.org/officeDocument/2006/math" xmlns:v="urn:schemas-microsoft-com:vml" xmlns:wp14="http://schemas.microsoft.com/office/word/2010/wordprocessingDrawing" xmlns:wp="http://schemas.openxmlformats.org/drawingml/2006/wordprocessingDrawing" xmlns:w10="urn:schemas-microsoft-com:office:word" xmlns:w="http://schemas.openxmlformats.org/wordprocessingml/2006/main" xmlns:w14="http://schemas.microsoft.com/office/word/2010/wordml" xmlns:w15="http://schemas.microsoft.com/office/word/2012/wordml" xmlns:w16cex="http://schemas.microsoft.com/office/word/2018/wordml/cex" xmlns:w16cid="http://schemas.microsoft.com/office/word/2016/wordml/cid" xmlns:w16="http://schemas.microsoft.com/office/word/2018/wordml" xmlns:w16se="http://schemas.microsoft.com/office/word/2015/wordml/symex" xmlns:wpg="http://schemas.microsoft.com/office/word/2010/wordprocessingGroup" xmlns:wpi="http://schemas.microsoft.com/office/word/2010/wordprocessingInk" xmlns:wne="http://schemas.microsoft.com/office/word/2006/wordml" xmlns:wps="http://schemas.microsoft.com/office/word/2010/wordprocessingShape" mc:Ignorable="w14 w15 w16se w16cid w16 w16cex wp14">
+<w:footnotes xmlns:wpc="http://schemas.microsoft.com/office/word/2010/wordprocessingCanvas" xmlns:cx="http://schemas.microsoft.com/office/drawing/2014/chartex" xmlns:cx1="http://schemas.microsoft.com/office/drawing/2015/9/8/chartex" xmlns:cx2="http://schemas.microsoft.com/office/drawing/2015/10/21/chartex" xmlns:cx3="http://schemas.microsoft.com/office/drawing/2016/5/9/chartex" xmlns:cx4="http://schemas.microsoft.com/office/drawing/2016/5/10/chartex" xmlns:cx5="http://schemas.microsoft.com/office/drawing/2016/5/11/chartex" xmlns:cx6="http://schemas.microsoft.com/office/drawing/2016/5/12/chartex" xmlns:cx7="http://schemas.microsoft.com/office/drawing/2016/5/13/chartex" xmlns:cx8="http://schemas.microsoft.com/office/drawing/2016/5/14/chartex" xmlns:mc="http://schemas.openxmlformats.org/markup-compatibility/2006" xmlns:aink="http://schemas.microsoft.com/office/drawing/2016/ink" xmlns:am3d="http://schemas.microsoft.com/office/drawing/2017/model3d" xmlns:o="urn:schemas-microsoft-com:office:office" xmlns:r="http://schemas.openxmlformats.org/officeDocument/2006/relationships" xmlns:m="http://schemas.openxmlformats.org/officeDocument/2006/math" xmlns:v="urn:schemas-microsoft-com:vml" xmlns:wp14="http://schemas.microsoft.com/office/word/2010/wordprocessingDrawing" xmlns:wp="http://schemas.openxmlformats.org/drawingml/2006/wordprocessingDrawing" xmlns:w10="urn:schemas-microsoft-com:office:word" xmlns:w="http://schemas.openxmlformats.org/wordprocessingml/2006/main" xmlns:w14="http://schemas.microsoft.com/office/word/2010/wordml" xmlns:w15="http://schemas.microsoft.com/office/word/2012/wordml" xmlns:w16cex="http://schemas.microsoft.com/office/word/2018/wordml/cex" xmlns:w16cid="http://schemas.microsoft.com/office/word/2016/wordml/cid" xmlns:w16="http://schemas.microsoft.com/office/word/2018/wordml" xmlns:w16sdtdh="http://schemas.microsoft.com/office/word/2020/wordml/sdtdatahash" xmlns:w16se="http://schemas.microsoft.com/office/word/2015/wordml/symex" xmlns:wpg="http://schemas.microsoft.com/office/word/2010/wordprocessingGroup" xmlns:wpi="http://schemas.microsoft.com/office/word/2010/wordprocessingInk" xmlns:wne="http://schemas.microsoft.com/office/word/2006/wordml" xmlns:wps="http://schemas.microsoft.com/office/word/2010/wordprocessingShape" mc:Ignorable="w14 w15 w16se w16cid w16 w16cex w16sdtdh wp14">
   <w:footnote w:type="separator" w:id="-1">
     <w:p>
       <w:r>
@@ -6006,7 +6220,7 @@
 </file>
 
 <file path=word/header1.xml><?xml version="1.0" encoding="utf-8"?>
-<w:hdr xmlns:wpc="http://schemas.microsoft.com/office/word/2010/wordprocessingCanvas" xmlns:cx="http://schemas.microsoft.com/office/drawing/2014/chartex" xmlns:cx1="http://schemas.microsoft.com/office/drawing/2015/9/8/chartex" xmlns:cx2="http://schemas.microsoft.com/office/drawing/2015/10/21/chartex" xmlns:cx3="http://schemas.microsoft.com/office/drawing/2016/5/9/chartex" xmlns:cx4="http://schemas.microsoft.com/office/drawing/2016/5/10/chartex" xmlns:cx5="http://schemas.microsoft.com/office/drawing/2016/5/11/chartex" xmlns:cx6="http://schemas.microsoft.com/office/drawing/2016/5/12/chartex" xmlns:cx7="http://schemas.microsoft.com/office/drawing/2016/5/13/chartex" xmlns:cx8="http://schemas.microsoft.com/office/drawing/2016/5/14/chartex" xmlns:mc="http://schemas.openxmlformats.org/markup-compatibility/2006" xmlns:aink="http://schemas.microsoft.com/office/drawing/2016/ink" xmlns:am3d="http://schemas.microsoft.com/office/drawing/2017/model3d" xmlns:o="urn:schemas-microsoft-com:office:office" xmlns:r="http://schemas.openxmlformats.org/officeDocument/2006/relationships" xmlns:m="http://schemas.openxmlformats.org/officeDocument/2006/math" xmlns:v="urn:schemas-microsoft-com:vml" xmlns:wp14="http://schemas.microsoft.com/office/word/2010/wordprocessingDrawing" xmlns:wp="http://schemas.openxmlformats.org/drawingml/2006/wordprocessingDrawing" xmlns:w10="urn:schemas-microsoft-com:office:word" xmlns:w="http://schemas.openxmlformats.org/wordprocessingml/2006/main" xmlns:w14="http://schemas.microsoft.com/office/word/2010/wordml" xmlns:w15="http://schemas.microsoft.com/office/word/2012/wordml" xmlns:w16cex="http://schemas.microsoft.com/office/word/2018/wordml/cex" xmlns:w16cid="http://schemas.microsoft.com/office/word/2016/wordml/cid" xmlns:w16="http://schemas.microsoft.com/office/word/2018/wordml" xmlns:w16se="http://schemas.microsoft.com/office/word/2015/wordml/symex" xmlns:wpg="http://schemas.microsoft.com/office/word/2010/wordprocessingGroup" xmlns:wpi="http://schemas.microsoft.com/office/word/2010/wordprocessingInk" xmlns:wne="http://schemas.microsoft.com/office/word/2006/wordml" xmlns:wps="http://schemas.microsoft.com/office/word/2010/wordprocessingShape" mc:Ignorable="w14 w15 w16se w16cid w16 w16cex wp14">
+<w:hdr xmlns:wpc="http://schemas.microsoft.com/office/word/2010/wordprocessingCanvas" xmlns:cx="http://schemas.microsoft.com/office/drawing/2014/chartex" xmlns:cx1="http://schemas.microsoft.com/office/drawing/2015/9/8/chartex" xmlns:cx2="http://schemas.microsoft.com/office/drawing/2015/10/21/chartex" xmlns:cx3="http://schemas.microsoft.com/office/drawing/2016/5/9/chartex" xmlns:cx4="http://schemas.microsoft.com/office/drawing/2016/5/10/chartex" xmlns:cx5="http://schemas.microsoft.com/office/drawing/2016/5/11/chartex" xmlns:cx6="http://schemas.microsoft.com/office/drawing/2016/5/12/chartex" xmlns:cx7="http://schemas.microsoft.com/office/drawing/2016/5/13/chartex" xmlns:cx8="http://schemas.microsoft.com/office/drawing/2016/5/14/chartex" xmlns:mc="http://schemas.openxmlformats.org/markup-compatibility/2006" xmlns:aink="http://schemas.microsoft.com/office/drawing/2016/ink" xmlns:am3d="http://schemas.microsoft.com/office/drawing/2017/model3d" xmlns:o="urn:schemas-microsoft-com:office:office" xmlns:r="http://schemas.openxmlformats.org/officeDocument/2006/relationships" xmlns:m="http://schemas.openxmlformats.org/officeDocument/2006/math" xmlns:v="urn:schemas-microsoft-com:vml" xmlns:wp14="http://schemas.microsoft.com/office/word/2010/wordprocessingDrawing" xmlns:wp="http://schemas.openxmlformats.org/drawingml/2006/wordprocessingDrawing" xmlns:w10="urn:schemas-microsoft-com:office:word" xmlns:w="http://schemas.openxmlformats.org/wordprocessingml/2006/main" xmlns:w14="http://schemas.microsoft.com/office/word/2010/wordml" xmlns:w15="http://schemas.microsoft.com/office/word/2012/wordml" xmlns:w16cex="http://schemas.microsoft.com/office/word/2018/wordml/cex" xmlns:w16cid="http://schemas.microsoft.com/office/word/2016/wordml/cid" xmlns:w16="http://schemas.microsoft.com/office/word/2018/wordml" xmlns:w16sdtdh="http://schemas.microsoft.com/office/word/2020/wordml/sdtdatahash" xmlns:w16se="http://schemas.microsoft.com/office/word/2015/wordml/symex" xmlns:wpg="http://schemas.microsoft.com/office/word/2010/wordprocessingGroup" xmlns:wpi="http://schemas.microsoft.com/office/word/2010/wordprocessingInk" xmlns:wne="http://schemas.microsoft.com/office/word/2006/wordml" xmlns:wps="http://schemas.microsoft.com/office/word/2010/wordprocessingShape" mc:Ignorable="w14 w15 w16se w16cid w16 w16cex w16sdtdh wp14">
   <w:p>
     <w:pPr>
       <w:pStyle w:val="Header"/>
@@ -6016,7 +6230,7 @@
 </file>
 
 <file path=word/header2.xml><?xml version="1.0" encoding="utf-8"?>
-<w:hdr xmlns:wpc="http://schemas.microsoft.com/office/word/2010/wordprocessingCanvas" xmlns:cx="http://schemas.microsoft.com/office/drawing/2014/chartex" xmlns:cx1="http://schemas.microsoft.com/office/drawing/2015/9/8/chartex" xmlns:cx2="http://schemas.microsoft.com/office/drawing/2015/10/21/chartex" xmlns:cx3="http://schemas.microsoft.com/office/drawing/2016/5/9/chartex" xmlns:cx4="http://schemas.microsoft.com/office/drawing/2016/5/10/chartex" xmlns:cx5="http://schemas.microsoft.com/office/drawing/2016/5/11/chartex" xmlns:cx6="http://schemas.microsoft.com/office/drawing/2016/5/12/chartex" xmlns:cx7="http://schemas.microsoft.com/office/drawing/2016/5/13/chartex" xmlns:cx8="http://schemas.microsoft.com/office/drawing/2016/5/14/chartex" xmlns:mc="http://schemas.openxmlformats.org/markup-compatibility/2006" xmlns:aink="http://schemas.microsoft.com/office/drawing/2016/ink" xmlns:am3d="http://schemas.microsoft.com/office/drawing/2017/model3d" xmlns:o="urn:schemas-microsoft-com:office:office" xmlns:r="http://schemas.openxmlformats.org/officeDocument/2006/relationships" xmlns:m="http://schemas.openxmlformats.org/officeDocument/2006/math" xmlns:v="urn:schemas-microsoft-com:vml" xmlns:wp14="http://schemas.microsoft.com/office/word/2010/wordprocessingDrawing" xmlns:wp="http://schemas.openxmlformats.org/drawingml/2006/wordprocessingDrawing" xmlns:w10="urn:schemas-microsoft-com:office:word" xmlns:w="http://schemas.openxmlformats.org/wordprocessingml/2006/main" xmlns:w14="http://schemas.microsoft.com/office/word/2010/wordml" xmlns:w15="http://schemas.microsoft.com/office/word/2012/wordml" xmlns:w16cex="http://schemas.microsoft.com/office/word/2018/wordml/cex" xmlns:w16cid="http://schemas.microsoft.com/office/word/2016/wordml/cid" xmlns:w16="http://schemas.microsoft.com/office/word/2018/wordml" xmlns:w16se="http://schemas.microsoft.com/office/word/2015/wordml/symex" xmlns:wpg="http://schemas.microsoft.com/office/word/2010/wordprocessingGroup" xmlns:wpi="http://schemas.microsoft.com/office/word/2010/wordprocessingInk" xmlns:wne="http://schemas.microsoft.com/office/word/2006/wordml" xmlns:wps="http://schemas.microsoft.com/office/word/2010/wordprocessingShape" mc:Ignorable="w14 w15 w16se w16cid w16 w16cex wp14">
+<w:hdr xmlns:wpc="http://schemas.microsoft.com/office/word/2010/wordprocessingCanvas" xmlns:cx="http://schemas.microsoft.com/office/drawing/2014/chartex" xmlns:cx1="http://schemas.microsoft.com/office/drawing/2015/9/8/chartex" xmlns:cx2="http://schemas.microsoft.com/office/drawing/2015/10/21/chartex" xmlns:cx3="http://schemas.microsoft.com/office/drawing/2016/5/9/chartex" xmlns:cx4="http://schemas.microsoft.com/office/drawing/2016/5/10/chartex" xmlns:cx5="http://schemas.microsoft.com/office/drawing/2016/5/11/chartex" xmlns:cx6="http://schemas.microsoft.com/office/drawing/2016/5/12/chartex" xmlns:cx7="http://schemas.microsoft.com/office/drawing/2016/5/13/chartex" xmlns:cx8="http://schemas.microsoft.com/office/drawing/2016/5/14/chartex" xmlns:mc="http://schemas.openxmlformats.org/markup-compatibility/2006" xmlns:aink="http://schemas.microsoft.com/office/drawing/2016/ink" xmlns:am3d="http://schemas.microsoft.com/office/drawing/2017/model3d" xmlns:o="urn:schemas-microsoft-com:office:office" xmlns:r="http://schemas.openxmlformats.org/officeDocument/2006/relationships" xmlns:m="http://schemas.openxmlformats.org/officeDocument/2006/math" xmlns:v="urn:schemas-microsoft-com:vml" xmlns:wp14="http://schemas.microsoft.com/office/word/2010/wordprocessingDrawing" xmlns:wp="http://schemas.openxmlformats.org/drawingml/2006/wordprocessingDrawing" xmlns:w10="urn:schemas-microsoft-com:office:word" xmlns:w="http://schemas.openxmlformats.org/wordprocessingml/2006/main" xmlns:w14="http://schemas.microsoft.com/office/word/2010/wordml" xmlns:w15="http://schemas.microsoft.com/office/word/2012/wordml" xmlns:w16cex="http://schemas.microsoft.com/office/word/2018/wordml/cex" xmlns:w16cid="http://schemas.microsoft.com/office/word/2016/wordml/cid" xmlns:w16="http://schemas.microsoft.com/office/word/2018/wordml" xmlns:w16sdtdh="http://schemas.microsoft.com/office/word/2020/wordml/sdtdatahash" xmlns:w16se="http://schemas.microsoft.com/office/word/2015/wordml/symex" xmlns:wpg="http://schemas.microsoft.com/office/word/2010/wordprocessingGroup" xmlns:wpi="http://schemas.microsoft.com/office/word/2010/wordprocessingInk" xmlns:wne="http://schemas.microsoft.com/office/word/2006/wordml" xmlns:wps="http://schemas.microsoft.com/office/word/2010/wordprocessingShape" mc:Ignorable="w14 w15 w16se w16cid w16 w16cex w16sdtdh wp14">
   <w:p>
     <w:pPr>
       <w:pStyle w:val="Header"/>
@@ -6026,7 +6240,7 @@
 </file>
 
 <file path=word/header3.xml><?xml version="1.0" encoding="utf-8"?>
-<w:hdr xmlns:wpc="http://schemas.microsoft.com/office/word/2010/wordprocessingCanvas" xmlns:cx="http://schemas.microsoft.com/office/drawing/2014/chartex" xmlns:cx1="http://schemas.microsoft.com/office/drawing/2015/9/8/chartex" xmlns:cx2="http://schemas.microsoft.com/office/drawing/2015/10/21/chartex" xmlns:cx3="http://schemas.microsoft.com/office/drawing/2016/5/9/chartex" xmlns:cx4="http://schemas.microsoft.com/office/drawing/2016/5/10/chartex" xmlns:cx5="http://schemas.microsoft.com/office/drawing/2016/5/11/chartex" xmlns:cx6="http://schemas.microsoft.com/office/drawing/2016/5/12/chartex" xmlns:cx7="http://schemas.microsoft.com/office/drawing/2016/5/13/chartex" xmlns:cx8="http://schemas.microsoft.com/office/drawing/2016/5/14/chartex" xmlns:mc="http://schemas.openxmlformats.org/markup-compatibility/2006" xmlns:aink="http://schemas.microsoft.com/office/drawing/2016/ink" xmlns:am3d="http://schemas.microsoft.com/office/drawing/2017/model3d" xmlns:o="urn:schemas-microsoft-com:office:office" xmlns:r="http://schemas.openxmlformats.org/officeDocument/2006/relationships" xmlns:m="http://schemas.openxmlformats.org/officeDocument/2006/math" xmlns:v="urn:schemas-microsoft-com:vml" xmlns:wp14="http://schemas.microsoft.com/office/word/2010/wordprocessingDrawing" xmlns:wp="http://schemas.openxmlformats.org/drawingml/2006/wordprocessingDrawing" xmlns:w10="urn:schemas-microsoft-com:office:word" xmlns:w="http://schemas.openxmlformats.org/wordprocessingml/2006/main" xmlns:w14="http://schemas.microsoft.com/office/word/2010/wordml" xmlns:w15="http://schemas.microsoft.com/office/word/2012/wordml" xmlns:w16cex="http://schemas.microsoft.com/office/word/2018/wordml/cex" xmlns:w16cid="http://schemas.microsoft.com/office/word/2016/wordml/cid" xmlns:w16="http://schemas.microsoft.com/office/word/2018/wordml" xmlns:w16se="http://schemas.microsoft.com/office/word/2015/wordml/symex" xmlns:wpg="http://schemas.microsoft.com/office/word/2010/wordprocessingGroup" xmlns:wpi="http://schemas.microsoft.com/office/word/2010/wordprocessingInk" xmlns:wne="http://schemas.microsoft.com/office/word/2006/wordml" xmlns:wps="http://schemas.microsoft.com/office/word/2010/wordprocessingShape" mc:Ignorable="w14 w15 w16se w16cid w16 w16cex wp14">
+<w:hdr xmlns:wpc="http://schemas.microsoft.com/office/word/2010/wordprocessingCanvas" xmlns:cx="http://schemas.microsoft.com/office/drawing/2014/chartex" xmlns:cx1="http://schemas.microsoft.com/office/drawing/2015/9/8/chartex" xmlns:cx2="http://schemas.microsoft.com/office/drawing/2015/10/21/chartex" xmlns:cx3="http://schemas.microsoft.com/office/drawing/2016/5/9/chartex" xmlns:cx4="http://schemas.microsoft.com/office/drawing/2016/5/10/chartex" xmlns:cx5="http://schemas.microsoft.com/office/drawing/2016/5/11/chartex" xmlns:cx6="http://schemas.microsoft.com/office/drawing/2016/5/12/chartex" xmlns:cx7="http://schemas.microsoft.com/office/drawing/2016/5/13/chartex" xmlns:cx8="http://schemas.microsoft.com/office/drawing/2016/5/14/chartex" xmlns:mc="http://schemas.openxmlformats.org/markup-compatibility/2006" xmlns:aink="http://schemas.microsoft.com/office/drawing/2016/ink" xmlns:am3d="http://schemas.microsoft.com/office/drawing/2017/model3d" xmlns:o="urn:schemas-microsoft-com:office:office" xmlns:r="http://schemas.openxmlformats.org/officeDocument/2006/relationships" xmlns:m="http://schemas.openxmlformats.org/officeDocument/2006/math" xmlns:v="urn:schemas-microsoft-com:vml" xmlns:wp14="http://schemas.microsoft.com/office/word/2010/wordprocessingDrawing" xmlns:wp="http://schemas.openxmlformats.org/drawingml/2006/wordprocessingDrawing" xmlns:w10="urn:schemas-microsoft-com:office:word" xmlns:w="http://schemas.openxmlformats.org/wordprocessingml/2006/main" xmlns:w14="http://schemas.microsoft.com/office/word/2010/wordml" xmlns:w15="http://schemas.microsoft.com/office/word/2012/wordml" xmlns:w16cex="http://schemas.microsoft.com/office/word/2018/wordml/cex" xmlns:w16cid="http://schemas.microsoft.com/office/word/2016/wordml/cid" xmlns:w16="http://schemas.microsoft.com/office/word/2018/wordml" xmlns:w16sdtdh="http://schemas.microsoft.com/office/word/2020/wordml/sdtdatahash" xmlns:w16se="http://schemas.microsoft.com/office/word/2015/wordml/symex" xmlns:wpg="http://schemas.microsoft.com/office/word/2010/wordprocessingGroup" xmlns:wpi="http://schemas.microsoft.com/office/word/2010/wordprocessingInk" xmlns:wne="http://schemas.microsoft.com/office/word/2006/wordml" xmlns:wps="http://schemas.microsoft.com/office/word/2010/wordprocessingShape" mc:Ignorable="w14 w15 w16se w16cid w16 w16cex w16sdtdh wp14">
   <w:p>
     <w:pPr>
       <w:pStyle w:val="Header"/>
@@ -6036,7 +6250,7 @@
 </file>
 
 <file path=word/header4.xml><?xml version="1.0" encoding="utf-8"?>
-<w:hdr xmlns:wpc="http://schemas.microsoft.com/office/word/2010/wordprocessingCanvas" xmlns:cx="http://schemas.microsoft.com/office/drawing/2014/chartex" xmlns:cx1="http://schemas.microsoft.com/office/drawing/2015/9/8/chartex" xmlns:cx2="http://schemas.microsoft.com/office/drawing/2015/10/21/chartex" xmlns:cx3="http://schemas.microsoft.com/office/drawing/2016/5/9/chartex" xmlns:cx4="http://schemas.microsoft.com/office/drawing/2016/5/10/chartex" xmlns:cx5="http://schemas.microsoft.com/office/drawing/2016/5/11/chartex" xmlns:cx6="http://schemas.microsoft.com/office/drawing/2016/5/12/chartex" xmlns:cx7="http://schemas.microsoft.com/office/drawing/2016/5/13/chartex" xmlns:cx8="http://schemas.microsoft.com/office/drawing/2016/5/14/chartex" xmlns:mc="http://schemas.openxmlformats.org/markup-compatibility/2006" xmlns:aink="http://schemas.microsoft.com/office/drawing/2016/ink" xmlns:am3d="http://schemas.microsoft.com/office/drawing/2017/model3d" xmlns:o="urn:schemas-microsoft-com:office:office" xmlns:r="http://schemas.openxmlformats.org/officeDocument/2006/relationships" xmlns:m="http://schemas.openxmlformats.org/officeDocument/2006/math" xmlns:v="urn:schemas-microsoft-com:vml" xmlns:wp14="http://schemas.microsoft.com/office/word/2010/wordprocessingDrawing" xmlns:wp="http://schemas.openxmlformats.org/drawingml/2006/wordprocessingDrawing" xmlns:w10="urn:schemas-microsoft-com:office:word" xmlns:w="http://schemas.openxmlformats.org/wordprocessingml/2006/main" xmlns:w14="http://schemas.microsoft.com/office/word/2010/wordml" xmlns:w15="http://schemas.microsoft.com/office/word/2012/wordml" xmlns:w16cex="http://schemas.microsoft.com/office/word/2018/wordml/cex" xmlns:w16cid="http://schemas.microsoft.com/office/word/2016/wordml/cid" xmlns:w16="http://schemas.microsoft.com/office/word/2018/wordml" xmlns:w16se="http://schemas.microsoft.com/office/word/2015/wordml/symex" xmlns:wpg="http://schemas.microsoft.com/office/word/2010/wordprocessingGroup" xmlns:wpi="http://schemas.microsoft.com/office/word/2010/wordprocessingInk" xmlns:wne="http://schemas.microsoft.com/office/word/2006/wordml" xmlns:wps="http://schemas.microsoft.com/office/word/2010/wordprocessingShape" mc:Ignorable="w14 w15 w16se w16cid w16 w16cex wp14">
+<w:hdr xmlns:wpc="http://schemas.microsoft.com/office/word/2010/wordprocessingCanvas" xmlns:cx="http://schemas.microsoft.com/office/drawing/2014/chartex" xmlns:cx1="http://schemas.microsoft.com/office/drawing/2015/9/8/chartex" xmlns:cx2="http://schemas.microsoft.com/office/drawing/2015/10/21/chartex" xmlns:cx3="http://schemas.microsoft.com/office/drawing/2016/5/9/chartex" xmlns:cx4="http://schemas.microsoft.com/office/drawing/2016/5/10/chartex" xmlns:cx5="http://schemas.microsoft.com/office/drawing/2016/5/11/chartex" xmlns:cx6="http://schemas.microsoft.com/office/drawing/2016/5/12/chartex" xmlns:cx7="http://schemas.microsoft.com/office/drawing/2016/5/13/chartex" xmlns:cx8="http://schemas.microsoft.com/office/drawing/2016/5/14/chartex" xmlns:mc="http://schemas.openxmlformats.org/markup-compatibility/2006" xmlns:aink="http://schemas.microsoft.com/office/drawing/2016/ink" xmlns:am3d="http://schemas.microsoft.com/office/drawing/2017/model3d" xmlns:o="urn:schemas-microsoft-com:office:office" xmlns:r="http://schemas.openxmlformats.org/officeDocument/2006/relationships" xmlns:m="http://schemas.openxmlformats.org/officeDocument/2006/math" xmlns:v="urn:schemas-microsoft-com:vml" xmlns:wp14="http://schemas.microsoft.com/office/word/2010/wordprocessingDrawing" xmlns:wp="http://schemas.openxmlformats.org/drawingml/2006/wordprocessingDrawing" xmlns:w10="urn:schemas-microsoft-com:office:word" xmlns:w="http://schemas.openxmlformats.org/wordprocessingml/2006/main" xmlns:w14="http://schemas.microsoft.com/office/word/2010/wordml" xmlns:w15="http://schemas.microsoft.com/office/word/2012/wordml" xmlns:w16cex="http://schemas.microsoft.com/office/word/2018/wordml/cex" xmlns:w16cid="http://schemas.microsoft.com/office/word/2016/wordml/cid" xmlns:w16="http://schemas.microsoft.com/office/word/2018/wordml" xmlns:w16sdtdh="http://schemas.microsoft.com/office/word/2020/wordml/sdtdatahash" xmlns:w16se="http://schemas.microsoft.com/office/word/2015/wordml/symex" xmlns:wpg="http://schemas.microsoft.com/office/word/2010/wordprocessingGroup" xmlns:wpi="http://schemas.microsoft.com/office/word/2010/wordprocessingInk" xmlns:wne="http://schemas.microsoft.com/office/word/2006/wordml" xmlns:wps="http://schemas.microsoft.com/office/word/2010/wordprocessingShape" mc:Ignorable="w14 w15 w16se w16cid w16 w16cex w16sdtdh wp14">
   <w:p>
     <w:pPr>
       <w:pStyle w:val="Header"/>
@@ -6046,7 +6260,7 @@
 </file>
 
 <file path=word/numbering.xml><?xml version="1.0" encoding="utf-8"?>
-<w:numbering xmlns:wpc="http://schemas.microsoft.com/office/word/2010/wordprocessingCanvas" xmlns:cx="http://schemas.microsoft.com/office/drawing/2014/chartex" xmlns:cx1="http://schemas.microsoft.com/office/drawing/2015/9/8/chartex" xmlns:cx2="http://schemas.microsoft.com/office/drawing/2015/10/21/chartex" xmlns:cx3="http://schemas.microsoft.com/office/drawing/2016/5/9/chartex" xmlns:cx4="http://schemas.microsoft.com/office/drawing/2016/5/10/chartex" xmlns:cx5="http://schemas.microsoft.com/office/drawing/2016/5/11/chartex" xmlns:cx6="http://schemas.microsoft.com/office/drawing/2016/5/12/chartex" xmlns:cx7="http://schemas.microsoft.com/office/drawing/2016/5/13/chartex" xmlns:cx8="http://schemas.microsoft.com/office/drawing/2016/5/14/chartex" xmlns:mc="http://schemas.openxmlformats.org/markup-compatibility/2006" xmlns:aink="http://schemas.microsoft.com/office/drawing/2016/ink" xmlns:am3d="http://schemas.microsoft.com/office/drawing/2017/model3d" xmlns:o="urn:schemas-microsoft-com:office:office" xmlns:r="http://schemas.openxmlformats.org/officeDocument/2006/relationships" xmlns:m="http://schemas.openxmlformats.org/officeDocument/2006/math" xmlns:v="urn:schemas-microsoft-com:vml" xmlns:wp14="http://schemas.microsoft.com/office/word/2010/wordprocessingDrawing" xmlns:wp="http://schemas.openxmlformats.org/drawingml/2006/wordprocessingDrawing" xmlns:w10="urn:schemas-microsoft-com:office:word" xmlns:w="http://schemas.openxmlformats.org/wordprocessingml/2006/main" xmlns:w14="http://schemas.microsoft.com/office/word/2010/wordml" xmlns:w15="http://schemas.microsoft.com/office/word/2012/wordml" xmlns:w16cex="http://schemas.microsoft.com/office/word/2018/wordml/cex" xmlns:w16cid="http://schemas.microsoft.com/office/word/2016/wordml/cid" xmlns:w16="http://schemas.microsoft.com/office/word/2018/wordml" xmlns:w16se="http://schemas.microsoft.com/office/word/2015/wordml/symex" xmlns:wpg="http://schemas.microsoft.com/office/word/2010/wordprocessingGroup" xmlns:wpi="http://schemas.microsoft.com/office/word/2010/wordprocessingInk" xmlns:wne="http://schemas.microsoft.com/office/word/2006/wordml" xmlns:wps="http://schemas.microsoft.com/office/word/2010/wordprocessingShape" mc:Ignorable="w14 w15 w16se w16cid w16 w16cex wp14">
+<w:numbering xmlns:wpc="http://schemas.microsoft.com/office/word/2010/wordprocessingCanvas" xmlns:cx="http://schemas.microsoft.com/office/drawing/2014/chartex" xmlns:cx1="http://schemas.microsoft.com/office/drawing/2015/9/8/chartex" xmlns:cx2="http://schemas.microsoft.com/office/drawing/2015/10/21/chartex" xmlns:cx3="http://schemas.microsoft.com/office/drawing/2016/5/9/chartex" xmlns:cx4="http://schemas.microsoft.com/office/drawing/2016/5/10/chartex" xmlns:cx5="http://schemas.microsoft.com/office/drawing/2016/5/11/chartex" xmlns:cx6="http://schemas.microsoft.com/office/drawing/2016/5/12/chartex" xmlns:cx7="http://schemas.microsoft.com/office/drawing/2016/5/13/chartex" xmlns:cx8="http://schemas.microsoft.com/office/drawing/2016/5/14/chartex" xmlns:mc="http://schemas.openxmlformats.org/markup-compatibility/2006" xmlns:aink="http://schemas.microsoft.com/office/drawing/2016/ink" xmlns:am3d="http://schemas.microsoft.com/office/drawing/2017/model3d" xmlns:o="urn:schemas-microsoft-com:office:office" xmlns:r="http://schemas.openxmlformats.org/officeDocument/2006/relationships" xmlns:m="http://schemas.openxmlformats.org/officeDocument/2006/math" xmlns:v="urn:schemas-microsoft-com:vml" xmlns:wp14="http://schemas.microsoft.com/office/word/2010/wordprocessingDrawing" xmlns:wp="http://schemas.openxmlformats.org/drawingml/2006/wordprocessingDrawing" xmlns:w10="urn:schemas-microsoft-com:office:word" xmlns:w="http://schemas.openxmlformats.org/wordprocessingml/2006/main" xmlns:w14="http://schemas.microsoft.com/office/word/2010/wordml" xmlns:w15="http://schemas.microsoft.com/office/word/2012/wordml" xmlns:w16cex="http://schemas.microsoft.com/office/word/2018/wordml/cex" xmlns:w16cid="http://schemas.microsoft.com/office/word/2016/wordml/cid" xmlns:w16="http://schemas.microsoft.com/office/word/2018/wordml" xmlns:w16sdtdh="http://schemas.microsoft.com/office/word/2020/wordml/sdtdatahash" xmlns:w16se="http://schemas.microsoft.com/office/word/2015/wordml/symex" xmlns:wpg="http://schemas.microsoft.com/office/word/2010/wordprocessingGroup" xmlns:wpi="http://schemas.microsoft.com/office/word/2010/wordprocessingInk" xmlns:wne="http://schemas.microsoft.com/office/word/2006/wordml" xmlns:wps="http://schemas.microsoft.com/office/word/2010/wordprocessingShape" mc:Ignorable="w14 w15 w16se w16cid w16 w16cex w16sdtdh wp14">
   <w:abstractNum w:abstractNumId="0" w15:restartNumberingAfterBreak="0">
     <w:nsid w:val="FFFFFF7C"/>
     <w:multiLevelType w:val="singleLevel"/>
@@ -6774,7 +6988,7 @@
 </file>
 
 <file path=word/styles.xml><?xml version="1.0" encoding="utf-8"?>
-<w:styles xmlns:mc="http://schemas.openxmlformats.org/markup-compatibility/2006" xmlns:r="http://schemas.openxmlformats.org/officeDocument/2006/relationships" xmlns:w="http://schemas.openxmlformats.org/wordprocessingml/2006/main" xmlns:w14="http://schemas.microsoft.com/office/word/2010/wordml" xmlns:w15="http://schemas.microsoft.com/office/word/2012/wordml" xmlns:w16cex="http://schemas.microsoft.com/office/word/2018/wordml/cex" xmlns:w16cid="http://schemas.microsoft.com/office/word/2016/wordml/cid" xmlns:w16="http://schemas.microsoft.com/office/word/2018/wordml" xmlns:w16se="http://schemas.microsoft.com/office/word/2015/wordml/symex" mc:Ignorable="w14 w15 w16se w16cid w16 w16cex">
+<w:styles xmlns:mc="http://schemas.openxmlformats.org/markup-compatibility/2006" xmlns:r="http://schemas.openxmlformats.org/officeDocument/2006/relationships" xmlns:w="http://schemas.openxmlformats.org/wordprocessingml/2006/main" xmlns:w14="http://schemas.microsoft.com/office/word/2010/wordml" xmlns:w15="http://schemas.microsoft.com/office/word/2012/wordml" xmlns:w16cex="http://schemas.microsoft.com/office/word/2018/wordml/cex" xmlns:w16cid="http://schemas.microsoft.com/office/word/2016/wordml/cid" xmlns:w16="http://schemas.microsoft.com/office/word/2018/wordml" xmlns:w16sdtdh="http://schemas.microsoft.com/office/word/2020/wordml/sdtdatahash" xmlns:w16se="http://schemas.microsoft.com/office/word/2015/wordml/symex" mc:Ignorable="w14 w15 w16se w16cid w16 w16cex w16sdtdh">
   <w:docDefaults>
     <w:rPrDefault>
       <w:rPr>

</xml_diff>

<commit_message>
pulled from FULL org before REFRESZ
</commit_message>
<xml_diff>
--- a/force-app/main/default/staticresources/AdvanceDocuments/CoreVest_Form_Closing_Instructions_Borrower_Owned_Property.docx
+++ b/force-app/main/default/staticresources/AdvanceDocuments/CoreVest_Form_Closing_Instructions_Borrower_Owned_Property.docx
@@ -2099,7 +2099,7 @@
       </w:r>
       <w:proofErr w:type="gramEnd"/>
       <w:r>
-        <w:t xml:space="preserve"> (and only if and when) Title Company has received confirmation that all of the Recordable Documents have been recorded, disburse the Loan Proceeds from the Escrow Account in accordance with the Approved Closing Statement.</w:t>
+        <w:t xml:space="preserve"> (and only if and when) Title Company has received confirmation that all of the Recordable Documents have been recorded, disburse the Loan Proceeds from the Escrow Account in accordance with the Approved Closing Statement (or alternatively, the conditions set forth in paragraph 3(d) of paragraph C above for a GAP closing have been fully satisfied).</w:t>
       </w:r>
     </w:p>
     <w:p>
@@ -4062,7 +4062,7 @@
               <w:rStyle w:val="FooterTxt"/>
               <w:noProof/>
             </w:rPr>
-            <w:t>9-14-21</w:t>
+            <w:t>3-9-22</w:t>
           </w:r>
           <w:r>
             <w:rPr>
@@ -4472,7 +4472,7 @@
               <w:rStyle w:val="FooterTxt"/>
               <w:noProof/>
             </w:rPr>
-            <w:t>9-14-21</w:t>
+            <w:t>3-9-22</w:t>
           </w:r>
           <w:r>
             <w:rPr>
@@ -4833,7 +4833,7 @@
               <w:rStyle w:val="FooterTxt"/>
               <w:noProof/>
             </w:rPr>
-            <w:t>9-14-21</w:t>
+            <w:t>3-9-22</w:t>
           </w:r>
           <w:r>
             <w:rPr>
@@ -5288,7 +5288,7 @@
               <w:rStyle w:val="FooterTxt"/>
               <w:noProof/>
             </w:rPr>
-            <w:t>9-14-21</w:t>
+            <w:t>3-9-22</w:t>
           </w:r>
           <w:r>
             <w:rPr>
@@ -5649,7 +5649,7 @@
               <w:rStyle w:val="FooterTxt"/>
               <w:noProof/>
             </w:rPr>
-            <w:t>9-14-21</w:t>
+            <w:t>3-9-22</w:t>
           </w:r>
           <w:r>
             <w:rPr>
@@ -6068,7 +6068,7 @@
               <w:rStyle w:val="FooterTxt"/>
               <w:noProof/>
             </w:rPr>
-            <w:t>9-14-21</w:t>
+            <w:t>3-9-22</w:t>
           </w:r>
           <w:r>
             <w:rPr>

</xml_diff>